<commit_message>
docs: 1. Updated Ingredient and Prices.
</commit_message>
<xml_diff>
--- a/healthy_diet.docx
+++ b/healthy_diet.docx
@@ -160,7 +160,7 @@
           <w:szCs w:val="24"/>
           <w:lang w:val="en-US"/>
         </w:rPr>
-        <w:t xml:space="preserve">16 </w:t>
+        <w:t xml:space="preserve">18 </w:t>
       </w:r>
       <w:r>
         <w:rPr>
@@ -208,7 +208,7 @@
           <w:szCs w:val="24"/>
           <w:lang w:val="en-US"/>
         </w:rPr>
-        <w:t>24</w:t>
+        <w:t>27</w:t>
       </w:r>
     </w:p>
     <w:p>
@@ -216,6 +216,7 @@
         <w:pStyle w:val="17"/>
         <w:widowControl/>
         <w:numPr>
+          <w:ilvl w:val="0"/>
           <w:numId w:val="0"/>
         </w:numPr>
         <w:suppressAutoHyphens/>
@@ -235,6 +236,7 @@
         <w:pStyle w:val="17"/>
         <w:widowControl/>
         <w:numPr>
+          <w:ilvl w:val="0"/>
           <w:numId w:val="0"/>
         </w:numPr>
         <w:suppressAutoHyphens/>
@@ -249,63 +251,6 @@
           <w:szCs w:val="24"/>
         </w:rPr>
       </w:pPr>
-      <w:r>
-        <w:rPr>
-          <w:rFonts w:ascii="sans-serif" w:hAnsi="sans-serif" w:eastAsia="sans-serif" w:cs="sans-serif"/>
-          <w:i w:val="0"/>
-          <w:iCs w:val="0"/>
-          <w:caps w:val="0"/>
-          <w:color w:val="FFFFFF"/>
-          <w:spacing w:val="0"/>
-          <w:kern w:val="0"/>
-          <w:sz w:val="26"/>
-          <w:szCs w:val="26"/>
-          <w:u w:val="none"/>
-          <w:lang w:val="en-US" w:eastAsia="zh-CN" w:bidi="ar"/>
-          <w14:ligatures w14:val="standardContextual"/>
-        </w:rPr>
-        <w:drawing>
-          <wp:inline distT="0" distB="0" distL="114300" distR="114300">
-            <wp:extent cx="1022350" cy="1022350"/>
-            <wp:effectExtent l="0" t="0" r="19050" b="19050"/>
-            <wp:docPr id="11" name="Picture 1" descr="IMG_256"/>
-            <wp:cNvGraphicFramePr>
-              <a:graphicFrameLocks xmlns:a="http://schemas.openxmlformats.org/drawingml/2006/main" noChangeAspect="1"/>
-            </wp:cNvGraphicFramePr>
-            <a:graphic xmlns:a="http://schemas.openxmlformats.org/drawingml/2006/main">
-              <a:graphicData uri="http://schemas.openxmlformats.org/drawingml/2006/picture">
-                <pic:pic xmlns:pic="http://schemas.openxmlformats.org/drawingml/2006/picture">
-                  <pic:nvPicPr>
-                    <pic:cNvPr id="11" name="Picture 1" descr="IMG_256"/>
-                    <pic:cNvPicPr>
-                      <a:picLocks noChangeAspect="1"/>
-                    </pic:cNvPicPr>
-                  </pic:nvPicPr>
-                  <pic:blipFill>
-                    <a:blip r:embed="rId6"/>
-                    <a:stretch>
-                      <a:fillRect/>
-                    </a:stretch>
-                  </pic:blipFill>
-                  <pic:spPr>
-                    <a:xfrm>
-                      <a:off x="0" y="0"/>
-                      <a:ext cx="1022350" cy="1022350"/>
-                    </a:xfrm>
-                    <a:prstGeom prst="rect">
-                      <a:avLst/>
-                    </a:prstGeom>
-                    <a:noFill/>
-                    <a:ln w="9525">
-                      <a:noFill/>
-                    </a:ln>
-                  </pic:spPr>
-                </pic:pic>
-              </a:graphicData>
-            </a:graphic>
-          </wp:inline>
-        </w:drawing>
-      </w:r>
     </w:p>
     <w:p>
       <w:pPr>
@@ -512,7 +457,7 @@
                     </pic:cNvPicPr>
                   </pic:nvPicPr>
                   <pic:blipFill>
-                    <a:blip r:embed="rId7"/>
+                    <a:blip r:embed="rId6"/>
                     <a:stretch>
                       <a:fillRect/>
                     </a:stretch>
@@ -751,7 +696,7 @@
                     </pic:cNvPicPr>
                   </pic:nvPicPr>
                   <pic:blipFill>
-                    <a:blip r:embed="rId8"/>
+                    <a:blip r:embed="rId7"/>
                     <a:stretch>
                       <a:fillRect/>
                     </a:stretch>
@@ -825,6 +770,38 @@
         <w:pStyle w:val="17"/>
         <w:numPr>
           <w:ilvl w:val="0"/>
+          <w:numId w:val="0"/>
+        </w:numPr>
+        <w:ind w:left="360" w:leftChars="0"/>
+        <w:rPr>
+          <w:rFonts w:hint="default" w:ascii="FreeSans" w:hAnsi="FreeSans"/>
+          <w:sz w:val="24"/>
+          <w:szCs w:val="24"/>
+          <w:lang w:val="en-US" w:eastAsia="zh-CN"/>
+        </w:rPr>
+      </w:pPr>
+    </w:p>
+    <w:p>
+      <w:pPr>
+        <w:pStyle w:val="17"/>
+        <w:numPr>
+          <w:ilvl w:val="0"/>
+          <w:numId w:val="0"/>
+        </w:numPr>
+        <w:ind w:left="360" w:leftChars="0"/>
+        <w:rPr>
+          <w:rFonts w:hint="default" w:ascii="FreeSans" w:hAnsi="FreeSans"/>
+          <w:sz w:val="24"/>
+          <w:szCs w:val="24"/>
+          <w:lang w:val="en-US" w:eastAsia="zh-CN"/>
+        </w:rPr>
+      </w:pPr>
+    </w:p>
+    <w:p>
+      <w:pPr>
+        <w:pStyle w:val="17"/>
+        <w:numPr>
+          <w:ilvl w:val="0"/>
           <w:numId w:val="2"/>
         </w:numPr>
         <w:rPr>
@@ -983,7 +960,7 @@
                     </pic:cNvPicPr>
                   </pic:nvPicPr>
                   <pic:blipFill>
-                    <a:blip r:embed="rId9"/>
+                    <a:blip r:embed="rId8"/>
                     <a:stretch>
                       <a:fillRect/>
                     </a:stretch>
@@ -1145,6 +1122,7 @@
         <w:pStyle w:val="17"/>
         <w:widowControl/>
         <w:numPr>
+          <w:ilvl w:val="0"/>
           <w:numId w:val="0"/>
         </w:numPr>
         <w:suppressAutoHyphens/>
@@ -1200,7 +1178,7 @@
                     </pic:cNvPicPr>
                   </pic:nvPicPr>
                   <pic:blipFill>
-                    <a:blip r:embed="rId10"/>
+                    <a:blip r:embed="rId9"/>
                     <a:stretch>
                       <a:fillRect/>
                     </a:stretch>
@@ -1227,6 +1205,7 @@
         <w:pStyle w:val="17"/>
         <w:widowControl/>
         <w:numPr>
+          <w:ilvl w:val="0"/>
           <w:numId w:val="0"/>
         </w:numPr>
         <w:suppressAutoHyphens/>
@@ -1256,6 +1235,7 @@
         <w:pStyle w:val="17"/>
         <w:widowControl/>
         <w:numPr>
+          <w:ilvl w:val="0"/>
           <w:numId w:val="0"/>
         </w:numPr>
         <w:suppressAutoHyphens/>
@@ -1311,6 +1291,129 @@
     </w:p>
     <w:p>
       <w:pPr>
+        <w:rPr>
+          <w:rFonts w:ascii="FreeSans" w:hAnsi="FreeSans"/>
+          <w:b/>
+          <w:bCs/>
+          <w:color w:val="4472C4" w:themeColor="accent1"/>
+          <w:sz w:val="24"/>
+          <w:szCs w:val="24"/>
+        </w:rPr>
+      </w:pPr>
+    </w:p>
+    <w:p>
+      <w:pPr>
+        <w:rPr>
+          <w:rFonts w:ascii="FreeSans" w:hAnsi="FreeSans"/>
+          <w:b/>
+          <w:bCs/>
+          <w:color w:val="4472C4" w:themeColor="accent1"/>
+          <w:sz w:val="24"/>
+          <w:szCs w:val="24"/>
+        </w:rPr>
+      </w:pPr>
+    </w:p>
+    <w:p>
+      <w:pPr>
+        <w:pStyle w:val="17"/>
+        <w:numPr>
+          <w:ilvl w:val="0"/>
+          <w:numId w:val="2"/>
+        </w:numPr>
+        <w:rPr>
+          <w:rFonts w:hint="default" w:ascii="FreeSans" w:hAnsi="FreeSans"/>
+          <w:sz w:val="24"/>
+          <w:szCs w:val="24"/>
+          <w:lang w:val="en-US" w:eastAsia="zh-CN"/>
+        </w:rPr>
+      </w:pPr>
+      <w:r>
+        <w:rPr>
+          <w:rFonts w:hint="default" w:ascii="FreeSans" w:hAnsi="FreeSans"/>
+          <w:sz w:val="24"/>
+          <w:szCs w:val="24"/>
+          <w:lang w:val="en-US" w:eastAsia="zh-CN"/>
+        </w:rPr>
+        <w:t>Apple 30 ones - Enough for 60 meals</w:t>
+      </w:r>
+    </w:p>
+    <w:p>
+      <w:pPr>
+        <w:pStyle w:val="17"/>
+        <w:numPr>
+          <w:ilvl w:val="1"/>
+          <w:numId w:val="2"/>
+        </w:numPr>
+        <w:ind w:left="1440" w:leftChars="0" w:hanging="360" w:firstLineChars="0"/>
+        <w:rPr>
+          <w:rFonts w:hint="default" w:ascii="FreeSans" w:hAnsi="FreeSans"/>
+          <w:sz w:val="24"/>
+          <w:szCs w:val="24"/>
+          <w:lang w:val="en-US" w:eastAsia="zh-CN"/>
+        </w:rPr>
+      </w:pPr>
+      <w:r>
+        <w:rPr>
+          <w:rFonts w:hint="default" w:ascii="FreeSans" w:hAnsi="FreeSans"/>
+          <w:sz w:val="24"/>
+          <w:szCs w:val="24"/>
+          <w:lang w:val="en-US" w:eastAsia="zh-CN"/>
+        </w:rPr>
+        <w:t>Brought from market</w:t>
+      </w:r>
+    </w:p>
+    <w:p>
+      <w:pPr>
+        <w:pStyle w:val="17"/>
+        <w:numPr>
+          <w:ilvl w:val="1"/>
+          <w:numId w:val="2"/>
+        </w:numPr>
+        <w:ind w:left="1440" w:leftChars="0" w:hanging="360" w:firstLineChars="0"/>
+        <w:rPr>
+          <w:rFonts w:hint="default" w:ascii="FreeSans" w:hAnsi="FreeSans"/>
+          <w:sz w:val="24"/>
+          <w:szCs w:val="24"/>
+          <w:lang w:val="en-US" w:eastAsia="zh-CN"/>
+        </w:rPr>
+      </w:pPr>
+      <w:r>
+        <w:rPr>
+          <w:rFonts w:hint="default" w:ascii="FreeSans" w:hAnsi="FreeSans"/>
+          <w:sz w:val="24"/>
+          <w:szCs w:val="24"/>
+          <w:lang w:val="en-US" w:eastAsia="zh-CN"/>
+        </w:rPr>
+        <w:t>Approximate $20 for 8</w:t>
+      </w:r>
+    </w:p>
+    <w:p>
+      <w:pPr>
+        <w:pStyle w:val="17"/>
+        <w:numPr>
+          <w:ilvl w:val="1"/>
+          <w:numId w:val="2"/>
+        </w:numPr>
+        <w:ind w:left="1440" w:leftChars="0" w:hanging="360" w:firstLineChars="0"/>
+        <w:rPr>
+          <w:rFonts w:hint="default" w:ascii="FreeSans" w:hAnsi="FreeSans"/>
+          <w:sz w:val="24"/>
+          <w:szCs w:val="24"/>
+          <w:lang w:val="en-US" w:eastAsia="zh-CN"/>
+        </w:rPr>
+      </w:pPr>
+      <w:r>
+        <w:rPr>
+          <w:rFonts w:hint="default" w:ascii="FreeSans" w:hAnsi="FreeSans"/>
+          <w:sz w:val="24"/>
+          <w:szCs w:val="24"/>
+          <w:lang w:val="en-US" w:eastAsia="zh-CN"/>
+        </w:rPr>
+        <w:t>Price $75</w:t>
+      </w:r>
+    </w:p>
+    <w:p>
+      <w:pPr>
         <w:pStyle w:val="17"/>
         <w:widowControl/>
         <w:numPr>
@@ -1332,231 +1435,10 @@
     </w:p>
     <w:p>
       <w:pPr>
-        <w:rPr>
-          <w:rFonts w:ascii="FreeSans" w:hAnsi="FreeSans"/>
-          <w:b/>
-          <w:bCs/>
-          <w:color w:val="4472C4" w:themeColor="accent1"/>
-          <w:sz w:val="24"/>
-          <w:szCs w:val="24"/>
-        </w:rPr>
-      </w:pPr>
-    </w:p>
-    <w:p>
-      <w:pPr>
-        <w:pStyle w:val="17"/>
-        <w:numPr>
-          <w:ilvl w:val="0"/>
-          <w:numId w:val="2"/>
-        </w:numPr>
-        <w:rPr>
-          <w:rFonts w:hint="default" w:ascii="FreeSans" w:hAnsi="FreeSans"/>
-          <w:sz w:val="24"/>
-          <w:szCs w:val="24"/>
-          <w:lang w:val="en-US" w:eastAsia="zh-CN"/>
-        </w:rPr>
-      </w:pPr>
-      <w:r>
-        <w:rPr>
-          <w:rFonts w:hint="default" w:ascii="FreeSans" w:hAnsi="FreeSans"/>
-          <w:sz w:val="24"/>
-          <w:szCs w:val="24"/>
-          <w:lang w:val="en-US" w:eastAsia="zh-CN"/>
-        </w:rPr>
-        <w:t>Tangerine/Orange 30 ones - Enough for 60 meals</w:t>
-      </w:r>
-    </w:p>
-    <w:p>
-      <w:pPr>
-        <w:pStyle w:val="17"/>
-        <w:numPr>
-          <w:ilvl w:val="1"/>
-          <w:numId w:val="2"/>
-        </w:numPr>
-        <w:ind w:left="1440" w:leftChars="0" w:hanging="360" w:firstLineChars="0"/>
-        <w:rPr>
-          <w:rFonts w:hint="default" w:ascii="FreeSans" w:hAnsi="FreeSans"/>
-          <w:sz w:val="24"/>
-          <w:szCs w:val="24"/>
-          <w:lang w:val="en-US" w:eastAsia="zh-CN"/>
-        </w:rPr>
-      </w:pPr>
-      <w:r>
-        <w:rPr>
-          <w:rFonts w:hint="default" w:ascii="FreeSans" w:hAnsi="FreeSans"/>
-          <w:sz w:val="24"/>
-          <w:szCs w:val="24"/>
-          <w:lang w:val="en-US" w:eastAsia="zh-CN"/>
-        </w:rPr>
-        <w:t>Brought from market</w:t>
-      </w:r>
-    </w:p>
-    <w:p>
-      <w:pPr>
-        <w:pStyle w:val="17"/>
-        <w:numPr>
-          <w:ilvl w:val="1"/>
-          <w:numId w:val="2"/>
-        </w:numPr>
-        <w:ind w:left="1440" w:leftChars="0" w:hanging="360" w:firstLineChars="0"/>
-        <w:rPr>
-          <w:rFonts w:hint="default" w:ascii="FreeSans" w:hAnsi="FreeSans"/>
-          <w:sz w:val="24"/>
-          <w:szCs w:val="24"/>
-          <w:lang w:val="en-US" w:eastAsia="zh-CN"/>
-        </w:rPr>
-      </w:pPr>
-      <w:r>
-        <w:rPr>
-          <w:rFonts w:hint="default" w:ascii="FreeSans" w:hAnsi="FreeSans"/>
-          <w:sz w:val="24"/>
-          <w:szCs w:val="24"/>
-          <w:lang w:val="en-US" w:eastAsia="zh-CN"/>
-        </w:rPr>
-        <w:t>Approximate $20 for 5</w:t>
-      </w:r>
-    </w:p>
-    <w:p>
-      <w:pPr>
-        <w:pStyle w:val="17"/>
-        <w:numPr>
-          <w:ilvl w:val="1"/>
-          <w:numId w:val="2"/>
-        </w:numPr>
-        <w:ind w:left="1440" w:leftChars="0" w:hanging="360" w:firstLineChars="0"/>
-        <w:rPr>
-          <w:rFonts w:hint="default" w:ascii="FreeSans" w:hAnsi="FreeSans"/>
-          <w:sz w:val="24"/>
-          <w:szCs w:val="24"/>
-          <w:lang w:val="en-US" w:eastAsia="zh-CN"/>
-        </w:rPr>
-      </w:pPr>
-      <w:r>
-        <w:rPr>
-          <w:rFonts w:hint="default" w:ascii="FreeSans" w:hAnsi="FreeSans"/>
-          <w:sz w:val="24"/>
-          <w:szCs w:val="24"/>
-          <w:lang w:val="en-US" w:eastAsia="zh-CN"/>
-        </w:rPr>
-        <w:t>Price $120</w:t>
-      </w:r>
-    </w:p>
-    <w:p>
-      <w:pPr>
-        <w:rPr>
-          <w:rFonts w:ascii="FreeSans" w:hAnsi="FreeSans"/>
-          <w:b/>
-          <w:bCs/>
-          <w:color w:val="4472C4" w:themeColor="accent1"/>
-          <w:sz w:val="24"/>
-          <w:szCs w:val="24"/>
-        </w:rPr>
-      </w:pPr>
-    </w:p>
-    <w:p>
-      <w:pPr>
-        <w:pStyle w:val="17"/>
-        <w:numPr>
-          <w:ilvl w:val="0"/>
-          <w:numId w:val="2"/>
-        </w:numPr>
-        <w:rPr>
-          <w:rFonts w:hint="default" w:ascii="FreeSans" w:hAnsi="FreeSans"/>
-          <w:sz w:val="24"/>
-          <w:szCs w:val="24"/>
-          <w:lang w:val="en-US" w:eastAsia="zh-CN"/>
-        </w:rPr>
-      </w:pPr>
-      <w:r>
-        <w:rPr>
-          <w:rFonts w:hint="default" w:ascii="FreeSans" w:hAnsi="FreeSans"/>
-          <w:sz w:val="24"/>
-          <w:szCs w:val="24"/>
-          <w:lang w:val="en-US" w:eastAsia="zh-CN"/>
-        </w:rPr>
-        <w:t>Apple 30 ones - Enough for 60 meals</w:t>
-      </w:r>
-    </w:p>
-    <w:p>
-      <w:pPr>
-        <w:pStyle w:val="17"/>
-        <w:numPr>
-          <w:ilvl w:val="1"/>
-          <w:numId w:val="2"/>
-        </w:numPr>
-        <w:ind w:left="1440" w:leftChars="0" w:hanging="360" w:firstLineChars="0"/>
-        <w:rPr>
-          <w:rFonts w:hint="default" w:ascii="FreeSans" w:hAnsi="FreeSans"/>
-          <w:sz w:val="24"/>
-          <w:szCs w:val="24"/>
-          <w:lang w:val="en-US" w:eastAsia="zh-CN"/>
-        </w:rPr>
-      </w:pPr>
-      <w:r>
-        <w:rPr>
-          <w:rFonts w:hint="default" w:ascii="FreeSans" w:hAnsi="FreeSans"/>
-          <w:sz w:val="24"/>
-          <w:szCs w:val="24"/>
-          <w:lang w:val="en-US" w:eastAsia="zh-CN"/>
-        </w:rPr>
-        <w:t>Brought from market</w:t>
-      </w:r>
-    </w:p>
-    <w:p>
-      <w:pPr>
-        <w:pStyle w:val="17"/>
-        <w:numPr>
-          <w:ilvl w:val="1"/>
-          <w:numId w:val="2"/>
-        </w:numPr>
-        <w:ind w:left="1440" w:leftChars="0" w:hanging="360" w:firstLineChars="0"/>
-        <w:rPr>
-          <w:rFonts w:hint="default" w:ascii="FreeSans" w:hAnsi="FreeSans"/>
-          <w:sz w:val="24"/>
-          <w:szCs w:val="24"/>
-          <w:lang w:val="en-US" w:eastAsia="zh-CN"/>
-        </w:rPr>
-      </w:pPr>
-      <w:r>
-        <w:rPr>
-          <w:rFonts w:hint="default" w:ascii="FreeSans" w:hAnsi="FreeSans"/>
-          <w:sz w:val="24"/>
-          <w:szCs w:val="24"/>
-          <w:lang w:val="en-US" w:eastAsia="zh-CN"/>
-        </w:rPr>
-        <w:t>Approximate $20 for 5</w:t>
-      </w:r>
-    </w:p>
-    <w:p>
-      <w:pPr>
-        <w:pStyle w:val="17"/>
-        <w:numPr>
-          <w:ilvl w:val="1"/>
-          <w:numId w:val="2"/>
-        </w:numPr>
-        <w:ind w:left="1440" w:leftChars="0" w:hanging="360" w:firstLineChars="0"/>
-        <w:rPr>
-          <w:rFonts w:hint="default" w:ascii="FreeSans" w:hAnsi="FreeSans"/>
-          <w:sz w:val="24"/>
-          <w:szCs w:val="24"/>
-          <w:lang w:val="en-US" w:eastAsia="zh-CN"/>
-        </w:rPr>
-      </w:pPr>
-      <w:r>
-        <w:rPr>
-          <w:rFonts w:hint="default" w:ascii="FreeSans" w:hAnsi="FreeSans"/>
-          <w:sz w:val="24"/>
-          <w:szCs w:val="24"/>
-          <w:lang w:val="en-US" w:eastAsia="zh-CN"/>
-        </w:rPr>
-        <w:t>Price $120</w:t>
-      </w:r>
-    </w:p>
-    <w:p>
-      <w:pPr>
         <w:pStyle w:val="17"/>
         <w:widowControl/>
         <w:numPr>
+          <w:ilvl w:val="0"/>
           <w:numId w:val="0"/>
         </w:numPr>
         <w:suppressAutoHyphens/>
@@ -1577,6 +1459,7 @@
         <w:pStyle w:val="17"/>
         <w:widowControl/>
         <w:numPr>
+          <w:ilvl w:val="0"/>
           <w:numId w:val="0"/>
         </w:numPr>
         <w:suppressAutoHyphens/>
@@ -1595,991 +1478,32 @@
     <w:p>
       <w:pPr>
         <w:pStyle w:val="17"/>
-        <w:numPr>
-          <w:ilvl w:val="0"/>
-          <w:numId w:val="2"/>
-        </w:numPr>
-        <w:rPr>
-          <w:rFonts w:hint="default" w:ascii="FreeSans" w:hAnsi="FreeSans"/>
-          <w:sz w:val="24"/>
-          <w:szCs w:val="24"/>
-          <w:lang w:val="en-US" w:eastAsia="zh-CN"/>
-        </w:rPr>
-      </w:pPr>
-      <w:r>
-        <w:rPr>
-          <w:rFonts w:hint="default" w:ascii="FreeSans" w:hAnsi="FreeSans"/>
-          <w:sz w:val="24"/>
-          <w:szCs w:val="24"/>
-          <w:lang w:val="en-US" w:eastAsia="zh-CN"/>
-        </w:rPr>
-        <w:t>Skimmed Milk 30 boxes- Enough for 30 meals</w:t>
-      </w:r>
-    </w:p>
-    <w:p>
-      <w:pPr>
-        <w:pStyle w:val="17"/>
-        <w:numPr>
-          <w:ilvl w:val="1"/>
-          <w:numId w:val="2"/>
-        </w:numPr>
-        <w:ind w:left="1440" w:leftChars="0" w:hanging="360" w:firstLineChars="0"/>
-        <w:rPr>
-          <w:rFonts w:hint="default" w:ascii="FreeSans" w:hAnsi="FreeSans"/>
-          <w:sz w:val="24"/>
-          <w:szCs w:val="24"/>
-          <w:lang w:val="en-US" w:eastAsia="zh-CN"/>
-        </w:rPr>
-      </w:pPr>
-      <w:r>
-        <w:rPr>
-          <w:rFonts w:hint="default" w:ascii="FreeSans" w:hAnsi="FreeSans"/>
-          <w:sz w:val="24"/>
-          <w:szCs w:val="24"/>
-          <w:lang w:val="en-US" w:eastAsia="zh-CN"/>
-        </w:rPr>
-        <w:t>Brought from wellcome supermarket</w:t>
-      </w:r>
-    </w:p>
-    <w:p>
-      <w:pPr>
-        <w:pStyle w:val="17"/>
-        <w:numPr>
-          <w:ilvl w:val="1"/>
-          <w:numId w:val="2"/>
-        </w:numPr>
-        <w:ind w:left="1440" w:leftChars="0" w:hanging="360" w:firstLineChars="0"/>
-        <w:rPr>
-          <w:rFonts w:hint="default" w:ascii="FreeSans" w:hAnsi="FreeSans"/>
-          <w:sz w:val="24"/>
-          <w:szCs w:val="24"/>
-          <w:lang w:val="en-US" w:eastAsia="zh-CN"/>
-        </w:rPr>
-      </w:pPr>
-      <w:r>
-        <w:rPr>
-          <w:rFonts w:hint="default" w:ascii="FreeSans" w:hAnsi="FreeSans"/>
-          <w:sz w:val="24"/>
-          <w:szCs w:val="24"/>
-          <w:lang w:val="en-US" w:eastAsia="zh-CN"/>
-        </w:rPr>
-        <w:t>Approximate $5 for 1 box</w:t>
-      </w:r>
-    </w:p>
-    <w:p>
-      <w:pPr>
-        <w:pStyle w:val="17"/>
-        <w:numPr>
-          <w:ilvl w:val="1"/>
-          <w:numId w:val="2"/>
-        </w:numPr>
-        <w:ind w:left="1440" w:leftChars="0" w:hanging="360" w:firstLineChars="0"/>
-        <w:rPr>
-          <w:rFonts w:hint="default" w:ascii="FreeSans" w:hAnsi="FreeSans"/>
-          <w:sz w:val="24"/>
-          <w:szCs w:val="24"/>
-          <w:lang w:val="en-US" w:eastAsia="zh-CN"/>
-        </w:rPr>
-      </w:pPr>
-      <w:r>
-        <w:rPr>
-          <w:rFonts w:hint="default" w:ascii="FreeSans" w:hAnsi="FreeSans"/>
-          <w:sz w:val="24"/>
-          <w:szCs w:val="24"/>
-          <w:lang w:val="en-US" w:eastAsia="zh-CN"/>
-        </w:rPr>
-        <w:t>Price $150</w:t>
-      </w:r>
-    </w:p>
-    <w:p>
-      <w:pPr>
-        <w:rPr>
-          <w:rFonts w:ascii="FreeSans" w:hAnsi="FreeSans"/>
-          <w:b/>
-          <w:bCs/>
-          <w:color w:val="4472C4" w:themeColor="accent1"/>
-          <w:sz w:val="24"/>
-          <w:szCs w:val="24"/>
-        </w:rPr>
-      </w:pPr>
-    </w:p>
-    <w:p>
-      <w:pPr>
-        <w:rPr>
-          <w:rFonts w:ascii="FreeSans" w:hAnsi="FreeSans"/>
-          <w:b/>
-          <w:bCs/>
-          <w:color w:val="4472C4" w:themeColor="accent1"/>
-          <w:sz w:val="24"/>
-          <w:szCs w:val="24"/>
-        </w:rPr>
-      </w:pPr>
-    </w:p>
-    <w:p>
-      <w:pPr>
-        <w:rPr>
-          <w:rFonts w:ascii="FreeSans" w:hAnsi="FreeSans"/>
-          <w:sz w:val="24"/>
-          <w:szCs w:val="24"/>
-        </w:rPr>
-      </w:pPr>
-      <w:r>
-        <w:rPr>
-          <w:rFonts w:ascii="FreeSans" w:hAnsi="FreeSans"/>
-          <w:b/>
-          <w:bCs/>
-          <w:color w:val="4472C4" w:themeColor="accent1"/>
-          <w:sz w:val="24"/>
-          <w:szCs w:val="24"/>
-        </w:rPr>
-        <w:t>Total Price: Approximate $</w:t>
-      </w:r>
-      <w:r>
-        <w:rPr>
-          <w:rFonts w:hint="default" w:ascii="FreeSans" w:hAnsi="FreeSans"/>
-          <w:b/>
-          <w:bCs/>
-          <w:color w:val="4472C4" w:themeColor="accent1"/>
-          <w:sz w:val="24"/>
-          <w:szCs w:val="24"/>
-          <w:lang w:val="en-US"/>
-        </w:rPr>
-        <w:t xml:space="preserve">766 </w:t>
-      </w:r>
-      <w:r>
-        <w:rPr>
-          <w:rFonts w:ascii="FreeSans" w:hAnsi="FreeSans"/>
-          <w:b/>
-          <w:bCs/>
-          <w:color w:val="4472C4" w:themeColor="accent1"/>
-          <w:sz w:val="24"/>
-          <w:szCs w:val="24"/>
-        </w:rPr>
-        <w:t>(All in terms of Hong Kong Dollars)</w:t>
-      </w:r>
-    </w:p>
-    <w:p>
-      <w:pPr>
-        <w:jc w:val="right"/>
-        <w:rPr>
-          <w:rFonts w:ascii="FreeSans" w:hAnsi="FreeSans"/>
-          <w:i/>
-          <w:iCs/>
-          <w:sz w:val="24"/>
-          <w:szCs w:val="24"/>
-        </w:rPr>
-      </w:pPr>
-      <w:r>
-        <w:rPr>
-          <w:rFonts w:ascii="FreeSans" w:hAnsi="FreeSans"/>
-          <w:i/>
-          <w:iCs/>
-          <w:sz w:val="24"/>
-          <w:szCs w:val="24"/>
-        </w:rPr>
-        <w:t>Updated:</w:t>
-      </w:r>
-      <w:r>
-        <w:rPr>
-          <w:rFonts w:hint="default" w:ascii="FreeSans" w:hAnsi="FreeSans"/>
-          <w:i/>
-          <w:iCs/>
-          <w:sz w:val="24"/>
-          <w:szCs w:val="24"/>
-          <w:lang w:val="en-US"/>
-        </w:rPr>
-        <w:t>13th</w:t>
-      </w:r>
-      <w:r>
-        <w:rPr>
-          <w:rFonts w:ascii="FreeSans" w:hAnsi="FreeSans"/>
-          <w:i/>
-          <w:iCs/>
-          <w:sz w:val="24"/>
-          <w:szCs w:val="24"/>
-        </w:rPr>
-        <w:t xml:space="preserve"> </w:t>
-      </w:r>
-      <w:r>
-        <w:rPr>
-          <w:rFonts w:hint="default" w:ascii="FreeSans" w:hAnsi="FreeSans"/>
-          <w:i/>
-          <w:iCs/>
-          <w:sz w:val="24"/>
-          <w:szCs w:val="24"/>
-          <w:lang w:val="en-US"/>
-        </w:rPr>
-        <w:t xml:space="preserve">February </w:t>
-      </w:r>
-      <w:r>
-        <w:rPr>
-          <w:rFonts w:ascii="FreeSans" w:hAnsi="FreeSans"/>
-          <w:i/>
-          <w:iCs/>
-          <w:sz w:val="24"/>
-          <w:szCs w:val="24"/>
-        </w:rPr>
-        <w:t>2025 price subject to change</w:t>
-      </w:r>
-    </w:p>
-    <w:p>
-      <w:pPr>
-        <w:jc w:val="right"/>
-        <w:rPr>
-          <w:rFonts w:ascii="FreeSans" w:hAnsi="FreeSans"/>
-          <w:i/>
-          <w:iCs/>
-          <w:sz w:val="24"/>
-          <w:szCs w:val="24"/>
-        </w:rPr>
-      </w:pPr>
-    </w:p>
-    <w:p>
-      <w:pPr>
-        <w:rPr>
-          <w:rFonts w:ascii="FreeSans" w:hAnsi="FreeSans"/>
-          <w:b/>
-          <w:bCs/>
-          <w:color w:val="C9211E"/>
-          <w:sz w:val="24"/>
-          <w:szCs w:val="24"/>
-        </w:rPr>
-      </w:pPr>
-      <w:r>
-        <w:rPr>
-          <w:rFonts w:ascii="FreeSans" w:hAnsi="FreeSans"/>
-          <w:b/>
-          <w:bCs/>
-          <w:color w:val="C9211E"/>
-          <w:sz w:val="24"/>
-          <w:szCs w:val="24"/>
-        </w:rPr>
-        <w:t xml:space="preserve">Note: </w:t>
-      </w:r>
-      <w:r>
-        <w:rPr>
-          <w:rFonts w:ascii="FreeSans" w:hAnsi="FreeSans"/>
-          <w:b w:val="0"/>
-          <w:bCs w:val="0"/>
-          <w:color w:val="C9211E"/>
-          <w:sz w:val="24"/>
-          <w:szCs w:val="24"/>
-        </w:rPr>
-        <w:t>Some of the photos are Snap from the Huawei Mobile Phone</w:t>
-      </w:r>
-    </w:p>
-    <w:p>
-      <w:pPr>
-        <w:jc w:val="left"/>
-        <w:rPr>
-          <w:rFonts w:ascii="FreeSans" w:hAnsi="FreeSans"/>
-          <w:b/>
-          <w:bCs/>
-          <w:color w:val="C9211E"/>
-          <w:sz w:val="24"/>
-          <w:szCs w:val="24"/>
-        </w:rPr>
-      </w:pPr>
-      <w:r>
-        <w:rPr>
-          <w:rFonts w:ascii="FreeSans" w:hAnsi="FreeSans"/>
-          <w:b/>
-          <w:bCs/>
-          <w:color w:val="C9211E"/>
-          <w:sz w:val="24"/>
-          <w:szCs w:val="24"/>
-        </w:rPr>
-        <w:t xml:space="preserve">Model: </w:t>
-      </w:r>
-      <w:r>
-        <w:rPr>
-          <w:rFonts w:ascii="FreeSans" w:hAnsi="FreeSans"/>
-          <w:b w:val="0"/>
-          <w:bCs w:val="0"/>
-          <w:color w:val="C9211E"/>
-          <w:sz w:val="24"/>
-          <w:szCs w:val="24"/>
-        </w:rPr>
-        <w:t>FOA-LX9</w:t>
-      </w:r>
-    </w:p>
-    <w:p>
-      <w:pPr>
-        <w:jc w:val="left"/>
-        <w:rPr>
-          <w:rFonts w:ascii="FreeSans" w:hAnsi="FreeSans"/>
-          <w:b w:val="0"/>
-          <w:bCs w:val="0"/>
-          <w:color w:val="C9211E"/>
-          <w:sz w:val="24"/>
-          <w:szCs w:val="24"/>
-        </w:rPr>
-      </w:pPr>
-      <w:r>
-        <w:rPr>
-          <w:rFonts w:ascii="FreeSans" w:hAnsi="FreeSans"/>
-          <w:b/>
-          <w:bCs/>
-          <w:color w:val="C9211E"/>
-          <w:sz w:val="24"/>
-          <w:szCs w:val="24"/>
-        </w:rPr>
-        <w:t xml:space="preserve">Purchase Location: </w:t>
-      </w:r>
-      <w:r>
-        <w:rPr>
-          <w:rFonts w:ascii="FreeSans" w:hAnsi="FreeSans"/>
-          <w:b w:val="0"/>
-          <w:bCs w:val="0"/>
-          <w:color w:val="C9211E"/>
-          <w:sz w:val="24"/>
-          <w:szCs w:val="24"/>
-        </w:rPr>
-        <w:t>Huawei Experience Shop Located at Sha Tin New Town Center</w:t>
-      </w:r>
-    </w:p>
-    <w:p>
-      <w:pPr>
-        <w:jc w:val="left"/>
-        <w:rPr>
-          <w:rFonts w:ascii="FreeSans" w:hAnsi="FreeSans"/>
-          <w:b w:val="0"/>
-          <w:bCs w:val="0"/>
-          <w:color w:val="C9211E"/>
-          <w:sz w:val="24"/>
-          <w:szCs w:val="24"/>
-        </w:rPr>
-      </w:pPr>
-    </w:p>
-    <w:p>
-      <w:pPr>
-        <w:rPr>
-          <w:rFonts w:ascii="FreeSans" w:hAnsi="FreeSans"/>
-          <w:b/>
-          <w:bCs/>
-          <w:sz w:val="44"/>
-          <w:szCs w:val="44"/>
-        </w:rPr>
-      </w:pPr>
-      <w:r>
-        <w:rPr>
-          <w:rFonts w:ascii="FreeSans" w:hAnsi="FreeSans"/>
-          <w:b/>
-          <w:bCs/>
-          <w:sz w:val="44"/>
-          <w:szCs w:val="44"/>
-        </w:rPr>
-        <w:br w:type="page"/>
-      </w:r>
-    </w:p>
-    <w:p>
-      <w:pPr>
-        <w:jc w:val="left"/>
-        <w:rPr>
-          <w:rFonts w:ascii="FreeSans" w:hAnsi="FreeSans"/>
-          <w:sz w:val="44"/>
-          <w:szCs w:val="44"/>
-        </w:rPr>
-      </w:pPr>
-      <w:r>
-        <w:rPr>
-          <w:rFonts w:ascii="FreeSans" w:hAnsi="FreeSans"/>
-          <w:b/>
-          <w:bCs/>
-          <w:sz w:val="44"/>
-          <w:szCs w:val="44"/>
-        </w:rPr>
-        <w:t xml:space="preserve">Ingredients And Menus (Total </w:t>
-      </w:r>
-      <w:r>
-        <w:rPr>
-          <w:rFonts w:hint="default" w:ascii="FreeSans" w:hAnsi="FreeSans"/>
-          <w:b/>
-          <w:bCs/>
-          <w:sz w:val="44"/>
-          <w:szCs w:val="44"/>
-          <w:lang w:val="en-US"/>
-        </w:rPr>
-        <w:t>9</w:t>
-      </w:r>
-      <w:r>
-        <w:rPr>
-          <w:rFonts w:ascii="FreeSans" w:hAnsi="FreeSans"/>
-          <w:b/>
-          <w:bCs/>
-          <w:sz w:val="44"/>
-          <w:szCs w:val="44"/>
-        </w:rPr>
-        <w:t>0 Meals)</w:t>
-      </w:r>
-    </w:p>
-    <w:p>
-      <w:pPr>
-        <w:jc w:val="center"/>
-        <w:rPr>
-          <w:rFonts w:ascii="FreeSans" w:hAnsi="FreeSans"/>
-          <w:sz w:val="24"/>
-          <w:szCs w:val="24"/>
-        </w:rPr>
-      </w:pPr>
-      <w:r>
-        <w:rPr>
-          <w:rFonts w:hint="default" w:ascii="FreeSans" w:hAnsi="FreeSans"/>
-          <w:sz w:val="24"/>
-          <w:szCs w:val="24"/>
-          <w:lang w:val="en-US"/>
-        </w:rPr>
-        <w:t>3</w:t>
-      </w:r>
-      <w:r>
-        <w:rPr>
-          <w:rFonts w:ascii="FreeSans" w:hAnsi="FreeSans"/>
-          <w:sz w:val="24"/>
-          <w:szCs w:val="24"/>
-        </w:rPr>
-        <w:t xml:space="preserve"> Meals Per Day (Breakfast, Luch </w:t>
-      </w:r>
-      <w:r>
-        <w:rPr>
-          <w:rFonts w:hint="default" w:ascii="FreeSans" w:hAnsi="FreeSans"/>
-          <w:sz w:val="24"/>
-          <w:szCs w:val="24"/>
-          <w:lang w:val="en-US"/>
-        </w:rPr>
-        <w:t xml:space="preserve">and </w:t>
-      </w:r>
-      <w:r>
-        <w:rPr>
-          <w:rFonts w:ascii="FreeSans" w:hAnsi="FreeSans"/>
-          <w:sz w:val="24"/>
-          <w:szCs w:val="24"/>
-        </w:rPr>
-        <w:t xml:space="preserve">Dinner) for </w:t>
-      </w:r>
-      <w:r>
-        <w:rPr>
-          <w:rFonts w:hint="default" w:ascii="FreeSans" w:hAnsi="FreeSans"/>
-          <w:sz w:val="24"/>
-          <w:szCs w:val="24"/>
-          <w:lang w:val="en-US"/>
-        </w:rPr>
-        <w:t>9</w:t>
-      </w:r>
-      <w:r>
-        <w:rPr>
-          <w:rFonts w:ascii="FreeSans" w:hAnsi="FreeSans"/>
-          <w:sz w:val="24"/>
-          <w:szCs w:val="24"/>
-        </w:rPr>
-        <w:t>0 days</w:t>
-      </w:r>
-    </w:p>
-    <w:p>
-      <w:pPr>
-        <w:jc w:val="center"/>
-        <w:rPr>
-          <w:rFonts w:ascii="FreeSans" w:hAnsi="FreeSans"/>
-          <w:sz w:val="24"/>
-          <w:szCs w:val="24"/>
-        </w:rPr>
-      </w:pPr>
-    </w:p>
-    <w:p>
-      <w:pPr>
-        <w:jc w:val="both"/>
-        <w:rPr>
-          <w:rFonts w:ascii="FreeSans" w:hAnsi="FreeSans"/>
-          <w:sz w:val="24"/>
-          <w:szCs w:val="24"/>
-        </w:rPr>
-      </w:pPr>
-      <w:r>
-        <w:rPr>
-          <w:rFonts w:ascii="FreeSans" w:hAnsi="FreeSans"/>
-          <w:b/>
-          <w:bCs/>
-          <w:color w:val="FF0000"/>
-          <w:sz w:val="24"/>
-          <w:szCs w:val="24"/>
-        </w:rPr>
-        <w:t>These ingredients are based on portions. In case you don’t how to accurately divide it into portion. You can use a balance to weight the net weight of the ingredients and then divide it into portions base on the net weight.</w:t>
-      </w:r>
-      <w:r>
-        <w:rPr>
-          <w:rFonts w:ascii="FreeSans" w:hAnsi="FreeSans"/>
-          <w:sz w:val="24"/>
-          <w:szCs w:val="24"/>
-        </w:rPr>
-        <w:t xml:space="preserve">  </w:t>
-      </w:r>
-    </w:p>
-    <w:p>
-      <w:pPr>
-        <w:jc w:val="both"/>
-        <w:rPr>
-          <w:rFonts w:ascii="FreeSans" w:hAnsi="FreeSans"/>
-          <w:sz w:val="24"/>
-          <w:szCs w:val="24"/>
-        </w:rPr>
-      </w:pPr>
-    </w:p>
-    <w:p>
-      <w:pPr>
-        <w:jc w:val="both"/>
-        <w:rPr>
-          <w:rFonts w:ascii="FreeSans" w:hAnsi="FreeSans"/>
-          <w:sz w:val="24"/>
-          <w:szCs w:val="24"/>
-        </w:rPr>
-      </w:pPr>
-    </w:p>
-    <w:p>
-      <w:pPr>
-        <w:pStyle w:val="17"/>
-        <w:numPr>
-          <w:ilvl w:val="0"/>
-          <w:numId w:val="5"/>
-        </w:numPr>
-        <w:rPr>
-          <w:rFonts w:ascii="FreeSans" w:hAnsi="FreeSans"/>
-          <w:sz w:val="24"/>
-          <w:szCs w:val="24"/>
-        </w:rPr>
-      </w:pPr>
-      <w:r>
-        <w:rPr>
-          <w:rFonts w:hint="default" w:ascii="FreeSans" w:hAnsi="FreeSans"/>
-          <w:i w:val="0"/>
-          <w:iCs w:val="0"/>
-          <w:sz w:val="24"/>
-          <w:szCs w:val="24"/>
-          <w:lang w:val="en-US"/>
-        </w:rPr>
-        <w:t>Breakfast meal</w:t>
-      </w:r>
-      <w:r>
-        <w:rPr>
-          <w:rFonts w:ascii="FreeSans" w:hAnsi="FreeSans"/>
-          <w:i w:val="0"/>
-          <w:iCs w:val="0"/>
-          <w:sz w:val="24"/>
-          <w:szCs w:val="24"/>
-        </w:rPr>
-        <w:t xml:space="preserve"> </w:t>
-      </w:r>
-      <w:r>
-        <w:rPr>
-          <w:rFonts w:ascii="FreeSans" w:hAnsi="FreeSans"/>
-          <w:i/>
-          <w:iCs/>
-          <w:sz w:val="24"/>
-          <w:szCs w:val="24"/>
-        </w:rPr>
-        <w:t>– (30 meals) (Served for Breakfast)</w:t>
-      </w:r>
-    </w:p>
-    <w:p>
-      <w:pPr>
-        <w:pStyle w:val="17"/>
-        <w:rPr>
-          <w:rFonts w:ascii="FreeSans" w:hAnsi="FreeSans"/>
-          <w:i/>
-          <w:iCs/>
-          <w:sz w:val="24"/>
-          <w:szCs w:val="24"/>
-        </w:rPr>
-      </w:pPr>
-    </w:p>
-    <w:p>
-      <w:pPr>
-        <w:pStyle w:val="17"/>
-        <w:numPr>
-          <w:ilvl w:val="0"/>
-          <w:numId w:val="6"/>
-        </w:numPr>
-        <w:rPr>
-          <w:rFonts w:ascii="FreeSans" w:hAnsi="FreeSans"/>
-          <w:sz w:val="24"/>
-          <w:szCs w:val="24"/>
-        </w:rPr>
-      </w:pPr>
-      <w:r>
-        <w:rPr>
-          <w:rFonts w:hint="default" w:ascii="FreeSans" w:hAnsi="FreeSans"/>
-          <w:sz w:val="24"/>
-          <w:szCs w:val="24"/>
-          <w:lang w:val="en-US"/>
-        </w:rPr>
-        <w:t>Fish or Meat 1 onces (30 grams)</w:t>
-      </w:r>
-      <w:r>
-        <w:rPr>
-          <w:rFonts w:ascii="FreeSans" w:hAnsi="FreeSans"/>
-          <w:sz w:val="24"/>
-          <w:szCs w:val="24"/>
-        </w:rPr>
-        <w:t>.</w:t>
-      </w:r>
-    </w:p>
-    <w:p>
-      <w:pPr>
-        <w:pStyle w:val="17"/>
-        <w:numPr>
-          <w:ilvl w:val="0"/>
-          <w:numId w:val="6"/>
-        </w:numPr>
-        <w:rPr>
-          <w:rFonts w:ascii="FreeSans" w:hAnsi="FreeSans"/>
-          <w:sz w:val="24"/>
-          <w:szCs w:val="24"/>
-        </w:rPr>
-      </w:pPr>
-      <w:r>
-        <w:rPr>
-          <w:rFonts w:hint="default" w:ascii="FreeSans" w:hAnsi="FreeSans"/>
-          <w:sz w:val="24"/>
-          <w:szCs w:val="24"/>
-          <w:lang w:val="en-US"/>
-        </w:rPr>
-        <w:t>Bread 2 slices or Oat meal (8 spoonfull of dried Oats, equilvanent to 40 grams).</w:t>
-      </w:r>
-    </w:p>
-    <w:p>
-      <w:pPr>
-        <w:pStyle w:val="17"/>
+        <w:widowControl/>
         <w:numPr>
           <w:ilvl w:val="0"/>
           <w:numId w:val="0"/>
         </w:numPr>
-        <w:rPr>
-          <w:rFonts w:ascii="FreeSans" w:hAnsi="FreeSans"/>
-          <w:sz w:val="24"/>
-          <w:szCs w:val="24"/>
-        </w:rPr>
-      </w:pPr>
-    </w:p>
-    <w:p>
-      <w:pPr>
-        <w:pStyle w:val="17"/>
-        <w:ind w:left="0" w:leftChars="0" w:firstLine="0" w:firstLineChars="0"/>
-        <w:rPr>
-          <w:rFonts w:ascii="FreeSans" w:hAnsi="FreeSans"/>
-          <w:i/>
-          <w:iCs/>
-          <w:sz w:val="24"/>
-          <w:szCs w:val="24"/>
-        </w:rPr>
-      </w:pPr>
-    </w:p>
-    <w:p>
-      <w:pPr>
-        <w:pStyle w:val="17"/>
-        <w:numPr>
-          <w:ilvl w:val="0"/>
-          <w:numId w:val="5"/>
-        </w:numPr>
-        <w:rPr>
-          <w:rFonts w:ascii="FreeSans" w:hAnsi="FreeSans"/>
-          <w:sz w:val="24"/>
-          <w:szCs w:val="24"/>
-        </w:rPr>
-      </w:pPr>
-      <w:r>
-        <w:rPr>
-          <w:rFonts w:hint="default" w:ascii="FreeSans" w:hAnsi="FreeSans"/>
-          <w:i w:val="0"/>
-          <w:iCs w:val="0"/>
-          <w:sz w:val="24"/>
-          <w:szCs w:val="24"/>
-          <w:lang w:val="en-US"/>
-        </w:rPr>
-        <w:t>Breakfast 10:00AM</w:t>
-      </w:r>
-      <w:r>
-        <w:rPr>
-          <w:rFonts w:ascii="FreeSans" w:hAnsi="FreeSans"/>
-          <w:i w:val="0"/>
-          <w:iCs w:val="0"/>
-          <w:sz w:val="24"/>
-          <w:szCs w:val="24"/>
-        </w:rPr>
-        <w:t xml:space="preserve"> </w:t>
-      </w:r>
-      <w:r>
-        <w:rPr>
-          <w:rFonts w:ascii="FreeSans" w:hAnsi="FreeSans"/>
-          <w:i/>
-          <w:iCs/>
-          <w:sz w:val="24"/>
-          <w:szCs w:val="24"/>
-        </w:rPr>
-        <w:t xml:space="preserve">– (30 meals) (Served for </w:t>
-      </w:r>
-      <w:r>
-        <w:rPr>
-          <w:rFonts w:hint="default" w:ascii="FreeSans" w:hAnsi="FreeSans"/>
-          <w:i/>
-          <w:iCs/>
-          <w:sz w:val="24"/>
-          <w:szCs w:val="24"/>
-          <w:lang w:val="en-US"/>
-        </w:rPr>
-        <w:t>Breakfast 10:00AM</w:t>
-      </w:r>
-      <w:r>
-        <w:rPr>
-          <w:rFonts w:ascii="FreeSans" w:hAnsi="FreeSans"/>
-          <w:i/>
-          <w:iCs/>
-          <w:sz w:val="24"/>
-          <w:szCs w:val="24"/>
-        </w:rPr>
-        <w:t>)</w:t>
-      </w:r>
-    </w:p>
-    <w:p>
-      <w:pPr>
-        <w:pStyle w:val="17"/>
-        <w:rPr>
-          <w:rFonts w:ascii="FreeSans" w:hAnsi="FreeSans"/>
-          <w:i/>
-          <w:iCs/>
-          <w:sz w:val="24"/>
-          <w:szCs w:val="24"/>
-        </w:rPr>
-      </w:pPr>
-    </w:p>
-    <w:p>
-      <w:pPr>
-        <w:pStyle w:val="17"/>
-        <w:numPr>
-          <w:ilvl w:val="0"/>
-          <w:numId w:val="7"/>
-        </w:numPr>
-        <w:rPr>
-          <w:rFonts w:ascii="FreeSans" w:hAnsi="FreeSans"/>
-          <w:sz w:val="24"/>
-          <w:szCs w:val="24"/>
-        </w:rPr>
-      </w:pPr>
-      <w:r>
-        <w:rPr>
-          <w:rFonts w:hint="default" w:ascii="FreeSans" w:hAnsi="FreeSans"/>
-          <w:sz w:val="24"/>
-          <w:szCs w:val="24"/>
-          <w:lang w:val="en-US"/>
-        </w:rPr>
-        <w:t>Marie Biscuit (3 pieces) or Bread half slice</w:t>
-      </w:r>
-      <w:r>
-        <w:rPr>
-          <w:rFonts w:ascii="FreeSans" w:hAnsi="FreeSans"/>
-          <w:sz w:val="24"/>
-          <w:szCs w:val="24"/>
-        </w:rPr>
-        <w:t>.</w:t>
-      </w:r>
-    </w:p>
-    <w:p>
-      <w:pPr>
-        <w:pStyle w:val="17"/>
-        <w:widowControl/>
-        <w:numPr>
-          <w:numId w:val="0"/>
-        </w:numPr>
-        <w:tabs>
-          <w:tab w:val="left" w:pos="1440"/>
-        </w:tabs>
         <w:suppressAutoHyphens/>
         <w:bidi w:val="0"/>
         <w:spacing w:before="0" w:after="160" w:line="259" w:lineRule="auto"/>
         <w:contextualSpacing/>
         <w:jc w:val="left"/>
         <w:rPr>
-          <w:rFonts w:ascii="FreeSans" w:hAnsi="FreeSans"/>
-          <w:sz w:val="24"/>
-          <w:szCs w:val="24"/>
-        </w:rPr>
-      </w:pPr>
-    </w:p>
-    <w:p>
-      <w:pPr>
-        <w:pStyle w:val="17"/>
-        <w:numPr>
-          <w:ilvl w:val="0"/>
-          <w:numId w:val="5"/>
-        </w:numPr>
-        <w:rPr>
-          <w:rFonts w:ascii="FreeSans" w:hAnsi="FreeSans"/>
-          <w:sz w:val="24"/>
-          <w:szCs w:val="24"/>
-        </w:rPr>
-      </w:pPr>
-      <w:r>
-        <w:rPr>
-          <w:rFonts w:hint="default" w:ascii="FreeSans" w:hAnsi="FreeSans"/>
-          <w:i w:val="0"/>
-          <w:iCs w:val="0"/>
-          <w:sz w:val="24"/>
-          <w:szCs w:val="24"/>
-          <w:lang w:val="en-US"/>
-        </w:rPr>
-        <w:t>Luch meal</w:t>
-      </w:r>
-      <w:r>
-        <w:rPr>
-          <w:rFonts w:ascii="FreeSans" w:hAnsi="FreeSans"/>
-          <w:i/>
-          <w:iCs/>
-          <w:sz w:val="24"/>
-          <w:szCs w:val="24"/>
-        </w:rPr>
-        <w:t xml:space="preserve">– (30 meals) (Served for </w:t>
-      </w:r>
-      <w:r>
-        <w:rPr>
-          <w:rFonts w:hint="default" w:ascii="FreeSans" w:hAnsi="FreeSans"/>
-          <w:i/>
-          <w:iCs/>
-          <w:sz w:val="24"/>
-          <w:szCs w:val="24"/>
-          <w:lang w:val="en-US"/>
-        </w:rPr>
-        <w:t>Lunch</w:t>
-      </w:r>
-      <w:r>
-        <w:rPr>
-          <w:rFonts w:ascii="FreeSans" w:hAnsi="FreeSans"/>
-          <w:i/>
-          <w:iCs/>
-          <w:sz w:val="24"/>
-          <w:szCs w:val="24"/>
-        </w:rPr>
-        <w:t>)</w:t>
-      </w:r>
-    </w:p>
-    <w:p>
-      <w:pPr>
-        <w:pStyle w:val="17"/>
-        <w:rPr>
-          <w:rFonts w:ascii="FreeSans" w:hAnsi="FreeSans"/>
-          <w:i/>
-          <w:iCs/>
-          <w:sz w:val="24"/>
-          <w:szCs w:val="24"/>
-        </w:rPr>
-      </w:pPr>
-    </w:p>
-    <w:p>
-      <w:pPr>
-        <w:pStyle w:val="17"/>
-        <w:numPr>
-          <w:ilvl w:val="0"/>
-          <w:numId w:val="8"/>
-        </w:numPr>
-        <w:rPr>
-          <w:rFonts w:ascii="FreeSans" w:hAnsi="FreeSans"/>
-          <w:sz w:val="24"/>
-          <w:szCs w:val="24"/>
-        </w:rPr>
-      </w:pPr>
-      <w:r>
-        <w:rPr>
-          <w:rFonts w:hint="default" w:ascii="FreeSans" w:hAnsi="FreeSans"/>
-          <w:sz w:val="24"/>
-          <w:szCs w:val="24"/>
-          <w:lang w:val="en-US"/>
-        </w:rPr>
-        <w:t>Broth Soup (Optional)</w:t>
-      </w:r>
-      <w:r>
-        <w:rPr>
-          <w:rFonts w:ascii="FreeSans" w:hAnsi="FreeSans"/>
-          <w:sz w:val="24"/>
-          <w:szCs w:val="24"/>
-        </w:rPr>
-        <w:t>.</w:t>
-      </w:r>
-    </w:p>
-    <w:p>
-      <w:pPr>
-        <w:pStyle w:val="17"/>
-        <w:numPr>
-          <w:ilvl w:val="0"/>
-          <w:numId w:val="8"/>
-        </w:numPr>
-        <w:rPr>
-          <w:rFonts w:ascii="FreeSans" w:hAnsi="FreeSans"/>
-          <w:sz w:val="24"/>
-          <w:szCs w:val="24"/>
-        </w:rPr>
-      </w:pPr>
-      <w:r>
-        <w:rPr>
-          <w:rFonts w:hint="default" w:ascii="FreeSans" w:hAnsi="FreeSans"/>
-          <w:sz w:val="24"/>
-          <w:szCs w:val="24"/>
-          <w:lang w:val="en-US"/>
-        </w:rPr>
-        <w:t>Fish or Meat 3 onces (90 grams)</w:t>
-      </w:r>
-    </w:p>
-    <w:p>
-      <w:pPr>
-        <w:pStyle w:val="17"/>
-        <w:numPr>
-          <w:ilvl w:val="0"/>
-          <w:numId w:val="8"/>
-        </w:numPr>
-        <w:rPr>
-          <w:rFonts w:ascii="FreeSans" w:hAnsi="FreeSans"/>
-          <w:sz w:val="24"/>
-          <w:szCs w:val="24"/>
-        </w:rPr>
-      </w:pPr>
-      <w:r>
-        <w:rPr>
-          <w:rFonts w:hint="default" w:ascii="FreeSans" w:hAnsi="FreeSans"/>
-          <w:sz w:val="24"/>
-          <w:szCs w:val="24"/>
-          <w:lang w:val="en-US"/>
-        </w:rPr>
-        <w:t>Vegetables not less than 2/3 (two third fractional) Bowl.</w:t>
-      </w:r>
-    </w:p>
-    <w:p>
-      <w:pPr>
-        <w:pStyle w:val="17"/>
-        <w:numPr>
-          <w:ilvl w:val="0"/>
-          <w:numId w:val="8"/>
-        </w:numPr>
-        <w:rPr>
-          <w:rFonts w:ascii="FreeSans" w:hAnsi="FreeSans"/>
-          <w:sz w:val="24"/>
-          <w:szCs w:val="24"/>
-        </w:rPr>
-      </w:pPr>
-      <w:r>
-        <w:rPr>
-          <w:rFonts w:hint="default" w:ascii="FreeSans" w:hAnsi="FreeSans"/>
-          <w:sz w:val="24"/>
-          <w:szCs w:val="24"/>
-          <w:lang w:val="en-US"/>
-        </w:rPr>
-        <w:t>Rice 1 2/5 (one and two fifth fractional) Bowl.</w:t>
-      </w:r>
+          <w:rFonts w:hint="default" w:ascii="FreeSans" w:hAnsi="FreeSans"/>
+          <w:sz w:val="24"/>
+          <w:szCs w:val="24"/>
+          <w:lang w:val="en-US" w:eastAsia="zh-CN"/>
+        </w:rPr>
+      </w:pPr>
     </w:p>
     <w:p>
       <w:pPr>
         <w:pStyle w:val="17"/>
         <w:widowControl/>
         <w:numPr>
+          <w:ilvl w:val="0"/>
           <w:numId w:val="0"/>
         </w:numPr>
-        <w:tabs>
-          <w:tab w:val="left" w:pos="1440"/>
-        </w:tabs>
         <w:suppressAutoHyphens/>
         <w:bidi w:val="0"/>
         <w:spacing w:before="0" w:after="160" w:line="259" w:lineRule="auto"/>
@@ -2589,152 +1513,18 @@
           <w:rFonts w:hint="default" w:ascii="FreeSans" w:hAnsi="FreeSans"/>
           <w:sz w:val="24"/>
           <w:szCs w:val="24"/>
-          <w:lang w:val="en-US"/>
-        </w:rPr>
-      </w:pPr>
-    </w:p>
-    <w:p>
-      <w:pPr>
-        <w:pStyle w:val="17"/>
-        <w:numPr>
-          <w:ilvl w:val="0"/>
-          <w:numId w:val="5"/>
-        </w:numPr>
-        <w:rPr>
-          <w:rFonts w:ascii="FreeSans" w:hAnsi="FreeSans"/>
-          <w:sz w:val="24"/>
-          <w:szCs w:val="24"/>
-        </w:rPr>
-      </w:pPr>
-      <w:r>
-        <w:rPr>
-          <w:rFonts w:hint="default" w:ascii="FreeSans" w:hAnsi="FreeSans"/>
-          <w:i w:val="0"/>
-          <w:iCs w:val="0"/>
-          <w:sz w:val="24"/>
-          <w:szCs w:val="24"/>
-          <w:lang w:val="en-US"/>
-        </w:rPr>
-        <w:t>Afternoon Tea</w:t>
-      </w:r>
-      <w:r>
-        <w:rPr>
-          <w:rFonts w:ascii="FreeSans" w:hAnsi="FreeSans"/>
-          <w:i w:val="0"/>
-          <w:iCs w:val="0"/>
-          <w:sz w:val="24"/>
-          <w:szCs w:val="24"/>
-        </w:rPr>
-        <w:t xml:space="preserve"> </w:t>
-      </w:r>
-      <w:r>
-        <w:rPr>
-          <w:rFonts w:ascii="FreeSans" w:hAnsi="FreeSans"/>
-          <w:i/>
-          <w:iCs/>
-          <w:sz w:val="24"/>
-          <w:szCs w:val="24"/>
-        </w:rPr>
-        <w:t xml:space="preserve">– (30 meals) (Served for </w:t>
-      </w:r>
-      <w:r>
-        <w:rPr>
-          <w:rFonts w:hint="default" w:ascii="FreeSans" w:hAnsi="FreeSans"/>
-          <w:i/>
-          <w:iCs/>
-          <w:sz w:val="24"/>
-          <w:szCs w:val="24"/>
-          <w:lang w:val="en-US"/>
-        </w:rPr>
-        <w:t>Afternoon Tea</w:t>
-      </w:r>
-      <w:r>
-        <w:rPr>
-          <w:rFonts w:ascii="FreeSans" w:hAnsi="FreeSans"/>
-          <w:i/>
-          <w:iCs/>
-          <w:sz w:val="24"/>
-          <w:szCs w:val="24"/>
-        </w:rPr>
-        <w:t>)</w:t>
-      </w:r>
-    </w:p>
-    <w:p>
-      <w:pPr>
-        <w:pStyle w:val="17"/>
-        <w:rPr>
-          <w:rFonts w:ascii="FreeSans" w:hAnsi="FreeSans"/>
-          <w:i/>
-          <w:iCs/>
-          <w:sz w:val="24"/>
-          <w:szCs w:val="24"/>
-        </w:rPr>
-      </w:pPr>
-    </w:p>
-    <w:p>
-      <w:pPr>
-        <w:pStyle w:val="17"/>
-        <w:numPr>
-          <w:ilvl w:val="0"/>
-          <w:numId w:val="9"/>
-        </w:numPr>
-        <w:rPr>
-          <w:rFonts w:ascii="FreeSans" w:hAnsi="FreeSans"/>
-          <w:sz w:val="24"/>
-          <w:szCs w:val="24"/>
-        </w:rPr>
-      </w:pPr>
-      <w:r>
-        <w:rPr>
-          <w:rFonts w:hint="default" w:ascii="FreeSans" w:hAnsi="FreeSans"/>
-          <w:sz w:val="24"/>
-          <w:szCs w:val="24"/>
-          <w:lang w:val="en-US"/>
-        </w:rPr>
-        <w:t>Marie Biscuit (3 pieces) or Bread half slice</w:t>
-      </w:r>
-      <w:r>
-        <w:rPr>
-          <w:rFonts w:ascii="FreeSans" w:hAnsi="FreeSans"/>
-          <w:sz w:val="24"/>
-          <w:szCs w:val="24"/>
-        </w:rPr>
-        <w:t>.</w:t>
-      </w:r>
-    </w:p>
-    <w:p>
-      <w:pPr>
-        <w:pStyle w:val="17"/>
-        <w:numPr>
-          <w:ilvl w:val="0"/>
-          <w:numId w:val="9"/>
-        </w:numPr>
-        <w:rPr>
-          <w:rFonts w:ascii="FreeSans" w:hAnsi="FreeSans"/>
-          <w:sz w:val="24"/>
-          <w:szCs w:val="24"/>
-        </w:rPr>
-      </w:pPr>
-      <w:r>
-        <w:rPr>
-          <w:rFonts w:hint="default" w:ascii="FreeSans" w:hAnsi="FreeSans"/>
-          <w:sz w:val="24"/>
-          <w:szCs w:val="24"/>
-          <w:lang w:val="en-US"/>
-        </w:rPr>
-        <w:t>Fruits 2 portions (Eg. 1 orange or 1 apple).</w:t>
-      </w:r>
+          <w:lang w:val="en-US" w:eastAsia="zh-CN"/>
+        </w:rPr>
+      </w:pPr>
     </w:p>
     <w:p>
       <w:pPr>
         <w:pStyle w:val="17"/>
         <w:widowControl/>
         <w:numPr>
+          <w:ilvl w:val="0"/>
           <w:numId w:val="0"/>
         </w:numPr>
-        <w:tabs>
-          <w:tab w:val="left" w:pos="1440"/>
-        </w:tabs>
         <w:suppressAutoHyphens/>
         <w:bidi w:val="0"/>
         <w:spacing w:before="0" w:after="160" w:line="259" w:lineRule="auto"/>
@@ -2744,7 +1534,7 @@
           <w:rFonts w:hint="default" w:ascii="FreeSans" w:hAnsi="FreeSans"/>
           <w:sz w:val="24"/>
           <w:szCs w:val="24"/>
-          <w:lang w:val="en-US"/>
+          <w:lang w:val="en-US" w:eastAsia="zh-CN"/>
         </w:rPr>
       </w:pPr>
     </w:p>
@@ -2753,11 +1543,9 @@
         <w:pStyle w:val="17"/>
         <w:widowControl/>
         <w:numPr>
+          <w:ilvl w:val="0"/>
           <w:numId w:val="0"/>
         </w:numPr>
-        <w:tabs>
-          <w:tab w:val="left" w:pos="1440"/>
-        </w:tabs>
         <w:suppressAutoHyphens/>
         <w:bidi w:val="0"/>
         <w:spacing w:before="0" w:after="160" w:line="259" w:lineRule="auto"/>
@@ -2767,7 +1555,7 @@
           <w:rFonts w:hint="default" w:ascii="FreeSans" w:hAnsi="FreeSans"/>
           <w:sz w:val="24"/>
           <w:szCs w:val="24"/>
-          <w:lang w:val="en-US"/>
+          <w:lang w:val="en-US" w:eastAsia="zh-CN"/>
         </w:rPr>
       </w:pPr>
     </w:p>
@@ -2776,11 +1564,9 @@
         <w:pStyle w:val="17"/>
         <w:widowControl/>
         <w:numPr>
+          <w:ilvl w:val="0"/>
           <w:numId w:val="0"/>
         </w:numPr>
-        <w:tabs>
-          <w:tab w:val="left" w:pos="1440"/>
-        </w:tabs>
         <w:suppressAutoHyphens/>
         <w:bidi w:val="0"/>
         <w:spacing w:before="0" w:after="160" w:line="259" w:lineRule="auto"/>
@@ -2790,7 +1576,7 @@
           <w:rFonts w:hint="default" w:ascii="FreeSans" w:hAnsi="FreeSans"/>
           <w:sz w:val="24"/>
           <w:szCs w:val="24"/>
-          <w:lang w:val="en-US"/>
+          <w:lang w:val="en-US" w:eastAsia="zh-CN"/>
         </w:rPr>
       </w:pPr>
     </w:p>
@@ -2799,11 +1585,9 @@
         <w:pStyle w:val="17"/>
         <w:widowControl/>
         <w:numPr>
+          <w:ilvl w:val="0"/>
           <w:numId w:val="0"/>
         </w:numPr>
-        <w:tabs>
-          <w:tab w:val="left" w:pos="1440"/>
-        </w:tabs>
         <w:suppressAutoHyphens/>
         <w:bidi w:val="0"/>
         <w:spacing w:before="0" w:after="160" w:line="259" w:lineRule="auto"/>
@@ -2813,7 +1597,7 @@
           <w:rFonts w:hint="default" w:ascii="FreeSans" w:hAnsi="FreeSans"/>
           <w:sz w:val="24"/>
           <w:szCs w:val="24"/>
-          <w:lang w:val="en-US"/>
+          <w:lang w:val="en-US" w:eastAsia="zh-CN"/>
         </w:rPr>
       </w:pPr>
     </w:p>
@@ -2822,11 +1606,9 @@
         <w:pStyle w:val="17"/>
         <w:widowControl/>
         <w:numPr>
+          <w:ilvl w:val="0"/>
           <w:numId w:val="0"/>
         </w:numPr>
-        <w:tabs>
-          <w:tab w:val="left" w:pos="1440"/>
-        </w:tabs>
         <w:suppressAutoHyphens/>
         <w:bidi w:val="0"/>
         <w:spacing w:before="0" w:after="160" w:line="259" w:lineRule="auto"/>
@@ -2836,15 +1618,791 @@
           <w:rFonts w:hint="default" w:ascii="FreeSans" w:hAnsi="FreeSans"/>
           <w:sz w:val="24"/>
           <w:szCs w:val="24"/>
-          <w:lang w:val="en-US"/>
-        </w:rPr>
-      </w:pPr>
+          <w:lang w:val="en-US" w:eastAsia="zh-CN"/>
+        </w:rPr>
+      </w:pPr>
+    </w:p>
+    <w:p>
+      <w:pPr>
+        <w:pStyle w:val="17"/>
+        <w:numPr>
+          <w:ilvl w:val="0"/>
+          <w:numId w:val="2"/>
+        </w:numPr>
+        <w:rPr>
+          <w:rFonts w:hint="default" w:ascii="FreeSans" w:hAnsi="FreeSans"/>
+          <w:sz w:val="24"/>
+          <w:szCs w:val="24"/>
+          <w:lang w:val="en-US" w:eastAsia="zh-CN"/>
+        </w:rPr>
+      </w:pPr>
+      <w:r>
+        <w:rPr>
+          <w:rFonts w:hint="default" w:ascii="FreeSans" w:hAnsi="FreeSans"/>
+          <w:sz w:val="24"/>
+          <w:szCs w:val="24"/>
+          <w:lang w:val="en-US" w:eastAsia="zh-CN"/>
+        </w:rPr>
+        <w:t>Devondale Milk 7 large boxes 1 Liter - Enough for 30 meals</w:t>
+      </w:r>
+    </w:p>
+    <w:p>
+      <w:pPr>
+        <w:pStyle w:val="17"/>
+        <w:numPr>
+          <w:ilvl w:val="1"/>
+          <w:numId w:val="2"/>
+        </w:numPr>
+        <w:ind w:left="1440" w:leftChars="0" w:hanging="360" w:firstLineChars="0"/>
+        <w:rPr>
+          <w:rFonts w:hint="default" w:ascii="FreeSans" w:hAnsi="FreeSans"/>
+          <w:sz w:val="24"/>
+          <w:szCs w:val="24"/>
+          <w:lang w:val="en-US" w:eastAsia="zh-CN"/>
+        </w:rPr>
+      </w:pPr>
+      <w:r>
+        <w:rPr>
+          <w:rFonts w:hint="default" w:ascii="FreeSans" w:hAnsi="FreeSans"/>
+          <w:sz w:val="24"/>
+          <w:szCs w:val="24"/>
+          <w:lang w:val="en-US" w:eastAsia="zh-CN"/>
+        </w:rPr>
+        <w:t>Brought from ParknShop supermarket</w:t>
+      </w:r>
+    </w:p>
+    <w:p>
+      <w:pPr>
+        <w:pStyle w:val="17"/>
+        <w:numPr>
+          <w:ilvl w:val="1"/>
+          <w:numId w:val="2"/>
+        </w:numPr>
+        <w:ind w:left="1440" w:leftChars="0" w:hanging="360" w:firstLineChars="0"/>
+        <w:rPr>
+          <w:rFonts w:hint="default" w:ascii="FreeSans" w:hAnsi="FreeSans"/>
+          <w:sz w:val="24"/>
+          <w:szCs w:val="24"/>
+          <w:lang w:val="en-US" w:eastAsia="zh-CN"/>
+        </w:rPr>
+      </w:pPr>
+      <w:r>
+        <w:rPr>
+          <w:rFonts w:hint="default" w:ascii="FreeSans" w:hAnsi="FreeSans"/>
+          <w:sz w:val="24"/>
+          <w:szCs w:val="24"/>
+          <w:lang w:val="en-US" w:eastAsia="zh-CN"/>
+        </w:rPr>
+        <w:t>Price $118.3</w:t>
+      </w:r>
+    </w:p>
+    <w:p>
+      <w:pPr>
+        <w:rPr>
+          <w:rFonts w:ascii="FreeSans" w:hAnsi="FreeSans"/>
+          <w:b/>
+          <w:bCs/>
+          <w:color w:val="4472C4" w:themeColor="accent1"/>
+          <w:sz w:val="24"/>
+          <w:szCs w:val="24"/>
+        </w:rPr>
+      </w:pPr>
+    </w:p>
+    <w:p>
+      <w:pPr>
+        <w:rPr>
+          <w:rFonts w:ascii="FreeSans" w:hAnsi="FreeSans"/>
+          <w:b/>
+          <w:bCs/>
+          <w:color w:val="4472C4" w:themeColor="accent1"/>
+          <w:sz w:val="24"/>
+          <w:szCs w:val="24"/>
+        </w:rPr>
+      </w:pPr>
+    </w:p>
+    <w:p>
+      <w:pPr>
+        <w:rPr>
+          <w:rFonts w:ascii="FreeSans" w:hAnsi="FreeSans"/>
+          <w:sz w:val="24"/>
+          <w:szCs w:val="24"/>
+        </w:rPr>
+      </w:pPr>
+      <w:r>
+        <w:rPr>
+          <w:rFonts w:ascii="FreeSans" w:hAnsi="FreeSans"/>
+          <w:b/>
+          <w:bCs/>
+          <w:color w:val="4472C4" w:themeColor="accent1"/>
+          <w:sz w:val="24"/>
+          <w:szCs w:val="24"/>
+        </w:rPr>
+        <w:t>Total Price: Approximate $</w:t>
+      </w:r>
+      <w:r>
+        <w:rPr>
+          <w:rFonts w:hint="default" w:ascii="FreeSans" w:hAnsi="FreeSans"/>
+          <w:b/>
+          <w:bCs/>
+          <w:color w:val="4472C4" w:themeColor="accent1"/>
+          <w:sz w:val="24"/>
+          <w:szCs w:val="24"/>
+          <w:lang w:val="en-US"/>
+        </w:rPr>
+        <w:t xml:space="preserve">572.3 </w:t>
+      </w:r>
+      <w:r>
+        <w:rPr>
+          <w:rFonts w:ascii="FreeSans" w:hAnsi="FreeSans"/>
+          <w:b/>
+          <w:bCs/>
+          <w:color w:val="4472C4" w:themeColor="accent1"/>
+          <w:sz w:val="24"/>
+          <w:szCs w:val="24"/>
+        </w:rPr>
+        <w:t>(All in terms of Hong Kong Dollars)</w:t>
+      </w:r>
+    </w:p>
+    <w:p>
+      <w:pPr>
+        <w:jc w:val="right"/>
+        <w:rPr>
+          <w:rFonts w:ascii="FreeSans" w:hAnsi="FreeSans"/>
+          <w:i/>
+          <w:iCs/>
+          <w:sz w:val="24"/>
+          <w:szCs w:val="24"/>
+        </w:rPr>
+      </w:pPr>
+      <w:r>
+        <w:rPr>
+          <w:rFonts w:ascii="FreeSans" w:hAnsi="FreeSans"/>
+          <w:i/>
+          <w:iCs/>
+          <w:sz w:val="24"/>
+          <w:szCs w:val="24"/>
+        </w:rPr>
+        <w:t>Upda</w:t>
+      </w:r>
+      <w:bookmarkStart w:id="0" w:name="_GoBack"/>
+      <w:bookmarkEnd w:id="0"/>
+      <w:r>
+        <w:rPr>
+          <w:rFonts w:ascii="FreeSans" w:hAnsi="FreeSans"/>
+          <w:i/>
+          <w:iCs/>
+          <w:sz w:val="24"/>
+          <w:szCs w:val="24"/>
+        </w:rPr>
+        <w:t>ted:</w:t>
+      </w:r>
+      <w:r>
+        <w:rPr>
+          <w:rFonts w:hint="default" w:ascii="FreeSans" w:hAnsi="FreeSans"/>
+          <w:i/>
+          <w:iCs/>
+          <w:sz w:val="24"/>
+          <w:szCs w:val="24"/>
+          <w:lang w:val="en-US"/>
+        </w:rPr>
+        <w:t>15th</w:t>
+      </w:r>
+      <w:r>
+        <w:rPr>
+          <w:rFonts w:ascii="FreeSans" w:hAnsi="FreeSans"/>
+          <w:i/>
+          <w:iCs/>
+          <w:sz w:val="24"/>
+          <w:szCs w:val="24"/>
+        </w:rPr>
+        <w:t xml:space="preserve"> </w:t>
+      </w:r>
+      <w:r>
+        <w:rPr>
+          <w:rFonts w:hint="default" w:ascii="FreeSans" w:hAnsi="FreeSans"/>
+          <w:i/>
+          <w:iCs/>
+          <w:sz w:val="24"/>
+          <w:szCs w:val="24"/>
+          <w:lang w:val="en-US"/>
+        </w:rPr>
+        <w:t xml:space="preserve">February </w:t>
+      </w:r>
+      <w:r>
+        <w:rPr>
+          <w:rFonts w:ascii="FreeSans" w:hAnsi="FreeSans"/>
+          <w:i/>
+          <w:iCs/>
+          <w:sz w:val="24"/>
+          <w:szCs w:val="24"/>
+        </w:rPr>
+        <w:t>2025 price subject to change</w:t>
+      </w:r>
+    </w:p>
+    <w:p>
+      <w:pPr>
+        <w:jc w:val="right"/>
+        <w:rPr>
+          <w:rFonts w:ascii="FreeSans" w:hAnsi="FreeSans"/>
+          <w:i/>
+          <w:iCs/>
+          <w:sz w:val="24"/>
+          <w:szCs w:val="24"/>
+        </w:rPr>
+      </w:pPr>
+    </w:p>
+    <w:p>
+      <w:pPr>
+        <w:rPr>
+          <w:rFonts w:ascii="FreeSans" w:hAnsi="FreeSans"/>
+          <w:b/>
+          <w:bCs/>
+          <w:color w:val="C9211E"/>
+          <w:sz w:val="24"/>
+          <w:szCs w:val="24"/>
+        </w:rPr>
+      </w:pPr>
+      <w:r>
+        <w:rPr>
+          <w:rFonts w:ascii="FreeSans" w:hAnsi="FreeSans"/>
+          <w:b/>
+          <w:bCs/>
+          <w:color w:val="C9211E"/>
+          <w:sz w:val="24"/>
+          <w:szCs w:val="24"/>
+        </w:rPr>
+        <w:t xml:space="preserve">Note: </w:t>
+      </w:r>
+      <w:r>
+        <w:rPr>
+          <w:rFonts w:ascii="FreeSans" w:hAnsi="FreeSans"/>
+          <w:b w:val="0"/>
+          <w:bCs w:val="0"/>
+          <w:color w:val="C9211E"/>
+          <w:sz w:val="24"/>
+          <w:szCs w:val="24"/>
+        </w:rPr>
+        <w:t>Some of the photos are Snap from the Huawei Mobile Phone</w:t>
+      </w:r>
+    </w:p>
+    <w:p>
+      <w:pPr>
+        <w:jc w:val="left"/>
+        <w:rPr>
+          <w:rFonts w:ascii="FreeSans" w:hAnsi="FreeSans"/>
+          <w:b/>
+          <w:bCs/>
+          <w:color w:val="C9211E"/>
+          <w:sz w:val="24"/>
+          <w:szCs w:val="24"/>
+        </w:rPr>
+      </w:pPr>
+      <w:r>
+        <w:rPr>
+          <w:rFonts w:ascii="FreeSans" w:hAnsi="FreeSans"/>
+          <w:b/>
+          <w:bCs/>
+          <w:color w:val="C9211E"/>
+          <w:sz w:val="24"/>
+          <w:szCs w:val="24"/>
+        </w:rPr>
+        <w:t xml:space="preserve">Model: </w:t>
+      </w:r>
+      <w:r>
+        <w:rPr>
+          <w:rFonts w:ascii="FreeSans" w:hAnsi="FreeSans"/>
+          <w:b w:val="0"/>
+          <w:bCs w:val="0"/>
+          <w:color w:val="C9211E"/>
+          <w:sz w:val="24"/>
+          <w:szCs w:val="24"/>
+        </w:rPr>
+        <w:t>FOA-LX9</w:t>
+      </w:r>
+    </w:p>
+    <w:p>
+      <w:pPr>
+        <w:jc w:val="left"/>
+        <w:rPr>
+          <w:rFonts w:ascii="FreeSans" w:hAnsi="FreeSans"/>
+          <w:b w:val="0"/>
+          <w:bCs w:val="0"/>
+          <w:color w:val="C9211E"/>
+          <w:sz w:val="24"/>
+          <w:szCs w:val="24"/>
+        </w:rPr>
+      </w:pPr>
+      <w:r>
+        <w:rPr>
+          <w:rFonts w:ascii="FreeSans" w:hAnsi="FreeSans"/>
+          <w:b/>
+          <w:bCs/>
+          <w:color w:val="C9211E"/>
+          <w:sz w:val="24"/>
+          <w:szCs w:val="24"/>
+        </w:rPr>
+        <w:t xml:space="preserve">Purchase Location: </w:t>
+      </w:r>
+      <w:r>
+        <w:rPr>
+          <w:rFonts w:ascii="FreeSans" w:hAnsi="FreeSans"/>
+          <w:b w:val="0"/>
+          <w:bCs w:val="0"/>
+          <w:color w:val="C9211E"/>
+          <w:sz w:val="24"/>
+          <w:szCs w:val="24"/>
+        </w:rPr>
+        <w:t>Huawei Experience Shop Located at Sha Tin New Town Center</w:t>
+      </w:r>
+    </w:p>
+    <w:p>
+      <w:pPr>
+        <w:jc w:val="left"/>
+        <w:rPr>
+          <w:rFonts w:ascii="FreeSans" w:hAnsi="FreeSans"/>
+          <w:b w:val="0"/>
+          <w:bCs w:val="0"/>
+          <w:color w:val="C9211E"/>
+          <w:sz w:val="24"/>
+          <w:szCs w:val="24"/>
+        </w:rPr>
+      </w:pPr>
+    </w:p>
+    <w:p>
+      <w:pPr>
+        <w:rPr>
+          <w:rFonts w:ascii="FreeSans" w:hAnsi="FreeSans"/>
+          <w:b/>
+          <w:bCs/>
+          <w:sz w:val="44"/>
+          <w:szCs w:val="44"/>
+        </w:rPr>
+      </w:pPr>
+      <w:r>
+        <w:rPr>
+          <w:rFonts w:ascii="FreeSans" w:hAnsi="FreeSans"/>
+          <w:b/>
+          <w:bCs/>
+          <w:sz w:val="44"/>
+          <w:szCs w:val="44"/>
+        </w:rPr>
+        <w:br w:type="page"/>
+      </w:r>
+    </w:p>
+    <w:p>
+      <w:pPr>
+        <w:jc w:val="left"/>
+        <w:rPr>
+          <w:rFonts w:ascii="FreeSans" w:hAnsi="FreeSans"/>
+          <w:sz w:val="44"/>
+          <w:szCs w:val="44"/>
+        </w:rPr>
+      </w:pPr>
+      <w:r>
+        <w:rPr>
+          <w:rFonts w:ascii="FreeSans" w:hAnsi="FreeSans"/>
+          <w:b/>
+          <w:bCs/>
+          <w:sz w:val="44"/>
+          <w:szCs w:val="44"/>
+        </w:rPr>
+        <w:t xml:space="preserve">Ingredients And Menus (Total </w:t>
+      </w:r>
+      <w:r>
+        <w:rPr>
+          <w:rFonts w:hint="default" w:ascii="FreeSans" w:hAnsi="FreeSans"/>
+          <w:b/>
+          <w:bCs/>
+          <w:sz w:val="44"/>
+          <w:szCs w:val="44"/>
+          <w:lang w:val="en-US"/>
+        </w:rPr>
+        <w:t>9</w:t>
+      </w:r>
+      <w:r>
+        <w:rPr>
+          <w:rFonts w:ascii="FreeSans" w:hAnsi="FreeSans"/>
+          <w:b/>
+          <w:bCs/>
+          <w:sz w:val="44"/>
+          <w:szCs w:val="44"/>
+        </w:rPr>
+        <w:t>0 Meals)</w:t>
+      </w:r>
+    </w:p>
+    <w:p>
+      <w:pPr>
+        <w:jc w:val="center"/>
+        <w:rPr>
+          <w:rFonts w:ascii="FreeSans" w:hAnsi="FreeSans"/>
+          <w:sz w:val="24"/>
+          <w:szCs w:val="24"/>
+        </w:rPr>
+      </w:pPr>
+      <w:r>
+        <w:rPr>
+          <w:rFonts w:hint="default" w:ascii="FreeSans" w:hAnsi="FreeSans"/>
+          <w:sz w:val="24"/>
+          <w:szCs w:val="24"/>
+          <w:lang w:val="en-US"/>
+        </w:rPr>
+        <w:t>3</w:t>
+      </w:r>
+      <w:r>
+        <w:rPr>
+          <w:rFonts w:ascii="FreeSans" w:hAnsi="FreeSans"/>
+          <w:sz w:val="24"/>
+          <w:szCs w:val="24"/>
+        </w:rPr>
+        <w:t xml:space="preserve"> Meals Per Day (Breakfast, Luch </w:t>
+      </w:r>
+      <w:r>
+        <w:rPr>
+          <w:rFonts w:hint="default" w:ascii="FreeSans" w:hAnsi="FreeSans"/>
+          <w:sz w:val="24"/>
+          <w:szCs w:val="24"/>
+          <w:lang w:val="en-US"/>
+        </w:rPr>
+        <w:t xml:space="preserve">and </w:t>
+      </w:r>
+      <w:r>
+        <w:rPr>
+          <w:rFonts w:ascii="FreeSans" w:hAnsi="FreeSans"/>
+          <w:sz w:val="24"/>
+          <w:szCs w:val="24"/>
+        </w:rPr>
+        <w:t xml:space="preserve">Dinner) for </w:t>
+      </w:r>
+      <w:r>
+        <w:rPr>
+          <w:rFonts w:hint="default" w:ascii="FreeSans" w:hAnsi="FreeSans"/>
+          <w:sz w:val="24"/>
+          <w:szCs w:val="24"/>
+          <w:lang w:val="en-US"/>
+        </w:rPr>
+        <w:t>9</w:t>
+      </w:r>
+      <w:r>
+        <w:rPr>
+          <w:rFonts w:ascii="FreeSans" w:hAnsi="FreeSans"/>
+          <w:sz w:val="24"/>
+          <w:szCs w:val="24"/>
+        </w:rPr>
+        <w:t>0 days</w:t>
+      </w:r>
+    </w:p>
+    <w:p>
+      <w:pPr>
+        <w:jc w:val="center"/>
+        <w:rPr>
+          <w:rFonts w:ascii="FreeSans" w:hAnsi="FreeSans"/>
+          <w:sz w:val="24"/>
+          <w:szCs w:val="24"/>
+        </w:rPr>
+      </w:pPr>
+    </w:p>
+    <w:p>
+      <w:pPr>
+        <w:jc w:val="both"/>
+        <w:rPr>
+          <w:rFonts w:ascii="FreeSans" w:hAnsi="FreeSans"/>
+          <w:sz w:val="24"/>
+          <w:szCs w:val="24"/>
+        </w:rPr>
+      </w:pPr>
+      <w:r>
+        <w:rPr>
+          <w:rFonts w:ascii="FreeSans" w:hAnsi="FreeSans"/>
+          <w:b/>
+          <w:bCs/>
+          <w:color w:val="FF0000"/>
+          <w:sz w:val="24"/>
+          <w:szCs w:val="24"/>
+        </w:rPr>
+        <w:t>These ingredients are based on portions. In case you don’t how to accurately divide it into portion. You can use a balance to weight the net weight of the ingredients and then divide it into portions base on the net weight.</w:t>
+      </w:r>
+      <w:r>
+        <w:rPr>
+          <w:rFonts w:ascii="FreeSans" w:hAnsi="FreeSans"/>
+          <w:sz w:val="24"/>
+          <w:szCs w:val="24"/>
+        </w:rPr>
+        <w:t xml:space="preserve">  </w:t>
+      </w:r>
+    </w:p>
+    <w:p>
+      <w:pPr>
+        <w:jc w:val="both"/>
+        <w:rPr>
+          <w:rFonts w:ascii="FreeSans" w:hAnsi="FreeSans"/>
+          <w:sz w:val="24"/>
+          <w:szCs w:val="24"/>
+        </w:rPr>
+      </w:pPr>
+    </w:p>
+    <w:p>
+      <w:pPr>
+        <w:jc w:val="both"/>
+        <w:rPr>
+          <w:rFonts w:ascii="FreeSans" w:hAnsi="FreeSans"/>
+          <w:sz w:val="24"/>
+          <w:szCs w:val="24"/>
+        </w:rPr>
+      </w:pPr>
+    </w:p>
+    <w:p>
+      <w:pPr>
+        <w:pStyle w:val="17"/>
+        <w:numPr>
+          <w:ilvl w:val="0"/>
+          <w:numId w:val="5"/>
+        </w:numPr>
+        <w:rPr>
+          <w:rFonts w:ascii="FreeSans" w:hAnsi="FreeSans"/>
+          <w:sz w:val="24"/>
+          <w:szCs w:val="24"/>
+        </w:rPr>
+      </w:pPr>
+      <w:r>
+        <w:rPr>
+          <w:rFonts w:hint="default" w:ascii="FreeSans" w:hAnsi="FreeSans"/>
+          <w:i w:val="0"/>
+          <w:iCs w:val="0"/>
+          <w:sz w:val="24"/>
+          <w:szCs w:val="24"/>
+          <w:lang w:val="en-US"/>
+        </w:rPr>
+        <w:t>Breakfast meal</w:t>
+      </w:r>
+      <w:r>
+        <w:rPr>
+          <w:rFonts w:ascii="FreeSans" w:hAnsi="FreeSans"/>
+          <w:i w:val="0"/>
+          <w:iCs w:val="0"/>
+          <w:sz w:val="24"/>
+          <w:szCs w:val="24"/>
+        </w:rPr>
+        <w:t xml:space="preserve"> </w:t>
+      </w:r>
+      <w:r>
+        <w:rPr>
+          <w:rFonts w:ascii="FreeSans" w:hAnsi="FreeSans"/>
+          <w:i/>
+          <w:iCs/>
+          <w:sz w:val="24"/>
+          <w:szCs w:val="24"/>
+        </w:rPr>
+        <w:t>– (30 meals) (Served for Breakfast)</w:t>
+      </w:r>
+    </w:p>
+    <w:p>
+      <w:pPr>
+        <w:pStyle w:val="17"/>
+        <w:rPr>
+          <w:rFonts w:ascii="FreeSans" w:hAnsi="FreeSans"/>
+          <w:i/>
+          <w:iCs/>
+          <w:sz w:val="24"/>
+          <w:szCs w:val="24"/>
+        </w:rPr>
+      </w:pPr>
+    </w:p>
+    <w:p>
+      <w:pPr>
+        <w:pStyle w:val="17"/>
+        <w:numPr>
+          <w:ilvl w:val="0"/>
+          <w:numId w:val="6"/>
+        </w:numPr>
+        <w:rPr>
+          <w:rFonts w:ascii="FreeSans" w:hAnsi="FreeSans"/>
+          <w:sz w:val="24"/>
+          <w:szCs w:val="24"/>
+        </w:rPr>
+      </w:pPr>
+      <w:r>
+        <w:rPr>
+          <w:rFonts w:hint="default" w:ascii="FreeSans" w:hAnsi="FreeSans"/>
+          <w:sz w:val="24"/>
+          <w:szCs w:val="24"/>
+          <w:lang w:val="en-US"/>
+        </w:rPr>
+        <w:t>Fish or Meat 1 onces (30 grams)</w:t>
+      </w:r>
+      <w:r>
+        <w:rPr>
+          <w:rFonts w:ascii="FreeSans" w:hAnsi="FreeSans"/>
+          <w:sz w:val="24"/>
+          <w:szCs w:val="24"/>
+        </w:rPr>
+        <w:t>.</w:t>
+      </w:r>
+    </w:p>
+    <w:p>
+      <w:pPr>
+        <w:pStyle w:val="17"/>
+        <w:numPr>
+          <w:ilvl w:val="0"/>
+          <w:numId w:val="6"/>
+        </w:numPr>
+        <w:rPr>
+          <w:rFonts w:ascii="FreeSans" w:hAnsi="FreeSans"/>
+          <w:sz w:val="24"/>
+          <w:szCs w:val="24"/>
+        </w:rPr>
+      </w:pPr>
+      <w:r>
+        <w:rPr>
+          <w:rFonts w:hint="default" w:ascii="FreeSans" w:hAnsi="FreeSans"/>
+          <w:sz w:val="24"/>
+          <w:szCs w:val="24"/>
+          <w:lang w:val="en-US"/>
+        </w:rPr>
+        <w:t>Bread 2 slices or Oat meal (8 spoonfull of dried Oats, equilvanent to 40 grams).</w:t>
+      </w:r>
+    </w:p>
+    <w:p>
+      <w:pPr>
+        <w:pStyle w:val="17"/>
+        <w:numPr>
+          <w:ilvl w:val="0"/>
+          <w:numId w:val="0"/>
+        </w:numPr>
+        <w:rPr>
+          <w:rFonts w:ascii="FreeSans" w:hAnsi="FreeSans"/>
+          <w:sz w:val="24"/>
+          <w:szCs w:val="24"/>
+        </w:rPr>
+      </w:pPr>
+    </w:p>
+    <w:p>
+      <w:pPr>
+        <w:pStyle w:val="17"/>
+        <w:ind w:left="0" w:leftChars="0" w:firstLine="0" w:firstLineChars="0"/>
+        <w:rPr>
+          <w:rFonts w:ascii="FreeSans" w:hAnsi="FreeSans"/>
+          <w:i/>
+          <w:iCs/>
+          <w:sz w:val="24"/>
+          <w:szCs w:val="24"/>
+        </w:rPr>
+      </w:pPr>
+    </w:p>
+    <w:p>
+      <w:pPr>
+        <w:pStyle w:val="17"/>
+        <w:numPr>
+          <w:ilvl w:val="0"/>
+          <w:numId w:val="5"/>
+        </w:numPr>
+        <w:rPr>
+          <w:rFonts w:ascii="FreeSans" w:hAnsi="FreeSans"/>
+          <w:sz w:val="24"/>
+          <w:szCs w:val="24"/>
+        </w:rPr>
+      </w:pPr>
+      <w:r>
+        <w:rPr>
+          <w:rFonts w:hint="default" w:ascii="FreeSans" w:hAnsi="FreeSans"/>
+          <w:i w:val="0"/>
+          <w:iCs w:val="0"/>
+          <w:sz w:val="24"/>
+          <w:szCs w:val="24"/>
+          <w:lang w:val="en-US"/>
+        </w:rPr>
+        <w:t>Breakfast 10:00AM</w:t>
+      </w:r>
+      <w:r>
+        <w:rPr>
+          <w:rFonts w:ascii="FreeSans" w:hAnsi="FreeSans"/>
+          <w:i w:val="0"/>
+          <w:iCs w:val="0"/>
+          <w:sz w:val="24"/>
+          <w:szCs w:val="24"/>
+        </w:rPr>
+        <w:t xml:space="preserve"> </w:t>
+      </w:r>
+      <w:r>
+        <w:rPr>
+          <w:rFonts w:ascii="FreeSans" w:hAnsi="FreeSans"/>
+          <w:i/>
+          <w:iCs/>
+          <w:sz w:val="24"/>
+          <w:szCs w:val="24"/>
+        </w:rPr>
+        <w:t xml:space="preserve">– (30 meals) (Served for </w:t>
+      </w:r>
+      <w:r>
+        <w:rPr>
+          <w:rFonts w:hint="default" w:ascii="FreeSans" w:hAnsi="FreeSans"/>
+          <w:i/>
+          <w:iCs/>
+          <w:sz w:val="24"/>
+          <w:szCs w:val="24"/>
+          <w:lang w:val="en-US"/>
+        </w:rPr>
+        <w:t>Breakfast 10:00AM</w:t>
+      </w:r>
+      <w:r>
+        <w:rPr>
+          <w:rFonts w:ascii="FreeSans" w:hAnsi="FreeSans"/>
+          <w:i/>
+          <w:iCs/>
+          <w:sz w:val="24"/>
+          <w:szCs w:val="24"/>
+        </w:rPr>
+        <w:t>)</w:t>
+      </w:r>
+    </w:p>
+    <w:p>
+      <w:pPr>
+        <w:pStyle w:val="17"/>
+        <w:rPr>
+          <w:rFonts w:ascii="FreeSans" w:hAnsi="FreeSans"/>
+          <w:i/>
+          <w:iCs/>
+          <w:sz w:val="24"/>
+          <w:szCs w:val="24"/>
+        </w:rPr>
+      </w:pPr>
+    </w:p>
+    <w:p>
+      <w:pPr>
+        <w:pStyle w:val="17"/>
+        <w:numPr>
+          <w:ilvl w:val="0"/>
+          <w:numId w:val="7"/>
+        </w:numPr>
+        <w:rPr>
+          <w:rFonts w:ascii="FreeSans" w:hAnsi="FreeSans"/>
+          <w:sz w:val="24"/>
+          <w:szCs w:val="24"/>
+        </w:rPr>
+      </w:pPr>
+      <w:r>
+        <w:rPr>
+          <w:rFonts w:hint="default" w:ascii="FreeSans" w:hAnsi="FreeSans"/>
+          <w:sz w:val="24"/>
+          <w:szCs w:val="24"/>
+          <w:lang w:val="en-US"/>
+        </w:rPr>
+        <w:t>Marie Biscuit (3 pieces) or Bread half slice</w:t>
+      </w:r>
+      <w:r>
+        <w:rPr>
+          <w:rFonts w:ascii="FreeSans" w:hAnsi="FreeSans"/>
+          <w:sz w:val="24"/>
+          <w:szCs w:val="24"/>
+        </w:rPr>
+        <w:t>.</w:t>
+      </w:r>
     </w:p>
     <w:p>
       <w:pPr>
         <w:pStyle w:val="17"/>
         <w:widowControl/>
         <w:numPr>
+          <w:ilvl w:val="0"/>
           <w:numId w:val="0"/>
         </w:numPr>
         <w:tabs>
@@ -2856,10 +2414,9 @@
         <w:contextualSpacing/>
         <w:jc w:val="left"/>
         <w:rPr>
-          <w:rFonts w:hint="default" w:ascii="FreeSans" w:hAnsi="FreeSans"/>
-          <w:sz w:val="24"/>
-          <w:szCs w:val="24"/>
-          <w:lang w:val="en-US"/>
+          <w:rFonts w:ascii="FreeSans" w:hAnsi="FreeSans"/>
+          <w:sz w:val="24"/>
+          <w:szCs w:val="24"/>
         </w:rPr>
       </w:pPr>
     </w:p>
@@ -2881,21 +2438,11 @@
           <w:rFonts w:hint="default" w:ascii="FreeSans" w:hAnsi="FreeSans"/>
           <w:i w:val="0"/>
           <w:iCs w:val="0"/>
-          <w:sz w:val="28"/>
-          <w:szCs w:val="28"/>
-          <w:lang w:val="en-US"/>
-        </w:rPr>
-        <w:t>Dinner</w:t>
-      </w:r>
-      <w:r>
-        <w:rPr>
-          <w:rFonts w:ascii="FreeSans" w:hAnsi="FreeSans"/>
-          <w:i w:val="0"/>
-          <w:iCs w:val="0"/>
-          <w:sz w:val="24"/>
-          <w:szCs w:val="24"/>
-        </w:rPr>
-        <w:t xml:space="preserve"> </w:t>
+          <w:sz w:val="24"/>
+          <w:szCs w:val="24"/>
+          <w:lang w:val="en-US"/>
+        </w:rPr>
+        <w:t>Luch meal</w:t>
       </w:r>
       <w:r>
         <w:rPr>
@@ -2916,7 +2463,7 @@
           <w:szCs w:val="24"/>
           <w:lang w:val="en-US"/>
         </w:rPr>
-        <w:t>Dinner</w:t>
+        <w:t>Lunch</w:t>
       </w:r>
       <w:r>
         <w:rPr>
@@ -2946,7 +2493,7 @@
         <w:pStyle w:val="17"/>
         <w:numPr>
           <w:ilvl w:val="0"/>
-          <w:numId w:val="10"/>
+          <w:numId w:val="8"/>
         </w:numPr>
         <w:rPr>
           <w:rFonts w:ascii="FreeSans" w:hAnsi="FreeSans"/>
@@ -2977,7 +2524,7 @@
         <w:pStyle w:val="17"/>
         <w:numPr>
           <w:ilvl w:val="0"/>
-          <w:numId w:val="10"/>
+          <w:numId w:val="8"/>
         </w:numPr>
         <w:rPr>
           <w:rFonts w:ascii="FreeSans" w:hAnsi="FreeSans"/>
@@ -3000,7 +2547,7 @@
         <w:pStyle w:val="17"/>
         <w:numPr>
           <w:ilvl w:val="0"/>
-          <w:numId w:val="10"/>
+          <w:numId w:val="8"/>
         </w:numPr>
         <w:rPr>
           <w:rFonts w:ascii="FreeSans" w:hAnsi="FreeSans"/>
@@ -3023,7 +2570,7 @@
         <w:pStyle w:val="17"/>
         <w:numPr>
           <w:ilvl w:val="0"/>
-          <w:numId w:val="10"/>
+          <w:numId w:val="8"/>
         </w:numPr>
         <w:rPr>
           <w:rFonts w:ascii="FreeSans" w:hAnsi="FreeSans"/>
@@ -3046,6 +2593,7 @@
         <w:pStyle w:val="17"/>
         <w:widowControl/>
         <w:numPr>
+          <w:ilvl w:val="0"/>
           <w:numId w:val="0"/>
         </w:numPr>
         <w:tabs>
@@ -3086,7 +2634,7 @@
           <w:szCs w:val="24"/>
           <w:lang w:val="en-US"/>
         </w:rPr>
-        <w:t>Before Bed</w:t>
+        <w:t>Afternoon Tea</w:t>
       </w:r>
       <w:r>
         <w:rPr>
@@ -3117,7 +2665,7 @@
           <w:szCs w:val="24"/>
           <w:lang w:val="en-US"/>
         </w:rPr>
-        <w:t>Before Bed</w:t>
+        <w:t>Afternoon Tea</w:t>
       </w:r>
       <w:r>
         <w:rPr>
@@ -3147,56 +2695,53 @@
         <w:pStyle w:val="17"/>
         <w:numPr>
           <w:ilvl w:val="0"/>
-          <w:numId w:val="11"/>
-        </w:numPr>
-        <w:rPr>
-          <w:rFonts w:ascii="FreeSans" w:hAnsi="FreeSans"/>
-          <w:sz w:val="24"/>
-          <w:szCs w:val="24"/>
-        </w:rPr>
-      </w:pPr>
-      <w:r>
-        <w:rPr>
-          <w:rFonts w:hint="default" w:ascii="FreeSans" w:hAnsi="FreeSans"/>
-          <w:sz w:val="24"/>
-          <w:szCs w:val="24"/>
-          <w:lang w:val="en-US"/>
-        </w:rPr>
-        <w:t>Skimmed Milk 1 Cup.</w:t>
-      </w:r>
-    </w:p>
-    <w:p>
-      <w:pPr>
-        <w:pStyle w:val="17"/>
-        <w:numPr>
-          <w:ilvl w:val="0"/>
-          <w:numId w:val="11"/>
-        </w:numPr>
-        <w:rPr>
-          <w:rFonts w:ascii="FreeSans" w:hAnsi="FreeSans"/>
-          <w:sz w:val="24"/>
-          <w:szCs w:val="24"/>
-        </w:rPr>
-      </w:pPr>
-      <w:r>
-        <w:rPr>
-          <w:rFonts w:hint="default" w:ascii="FreeSans" w:hAnsi="FreeSans"/>
-          <w:sz w:val="24"/>
-          <w:szCs w:val="24"/>
-          <w:lang w:val="en-US"/>
-        </w:rPr>
-        <w:t xml:space="preserve">Fruits 2 portions (Eg. 1 orange or </w:t>
-      </w:r>
-      <w:bookmarkStart w:id="0" w:name="_GoBack"/>
-      <w:bookmarkEnd w:id="0"/>
-      <w:r>
-        <w:rPr>
-          <w:rFonts w:hint="default" w:ascii="FreeSans" w:hAnsi="FreeSans"/>
-          <w:sz w:val="24"/>
-          <w:szCs w:val="24"/>
-          <w:lang w:val="en-US"/>
-        </w:rPr>
-        <w:t>1 apple).</w:t>
+          <w:numId w:val="9"/>
+        </w:numPr>
+        <w:rPr>
+          <w:rFonts w:ascii="FreeSans" w:hAnsi="FreeSans"/>
+          <w:sz w:val="24"/>
+          <w:szCs w:val="24"/>
+        </w:rPr>
+      </w:pPr>
+      <w:r>
+        <w:rPr>
+          <w:rFonts w:hint="default" w:ascii="FreeSans" w:hAnsi="FreeSans"/>
+          <w:sz w:val="24"/>
+          <w:szCs w:val="24"/>
+          <w:lang w:val="en-US"/>
+        </w:rPr>
+        <w:t>Marie Biscuit (3 pieces) or Bread half slice</w:t>
+      </w:r>
+      <w:r>
+        <w:rPr>
+          <w:rFonts w:ascii="FreeSans" w:hAnsi="FreeSans"/>
+          <w:sz w:val="24"/>
+          <w:szCs w:val="24"/>
+        </w:rPr>
+        <w:t>.</w:t>
+      </w:r>
+    </w:p>
+    <w:p>
+      <w:pPr>
+        <w:pStyle w:val="17"/>
+        <w:numPr>
+          <w:ilvl w:val="0"/>
+          <w:numId w:val="9"/>
+        </w:numPr>
+        <w:rPr>
+          <w:rFonts w:ascii="FreeSans" w:hAnsi="FreeSans"/>
+          <w:sz w:val="24"/>
+          <w:szCs w:val="24"/>
+        </w:rPr>
+      </w:pPr>
+      <w:r>
+        <w:rPr>
+          <w:rFonts w:hint="default" w:ascii="FreeSans" w:hAnsi="FreeSans"/>
+          <w:sz w:val="24"/>
+          <w:szCs w:val="24"/>
+          <w:lang w:val="en-US"/>
+        </w:rPr>
+        <w:t>Fruits 2 portions (Eg. 1 orange or 1 apple).</w:t>
       </w:r>
     </w:p>
     <w:p>
@@ -3204,6 +2749,7 @@
         <w:pStyle w:val="17"/>
         <w:widowControl/>
         <w:numPr>
+          <w:ilvl w:val="0"/>
           <w:numId w:val="0"/>
         </w:numPr>
         <w:tabs>
@@ -3227,6 +2773,7 @@
         <w:pStyle w:val="17"/>
         <w:widowControl/>
         <w:numPr>
+          <w:ilvl w:val="0"/>
           <w:numId w:val="0"/>
         </w:numPr>
         <w:tabs>
@@ -3248,6 +2795,102 @@
     <w:p>
       <w:pPr>
         <w:pStyle w:val="17"/>
+        <w:widowControl/>
+        <w:numPr>
+          <w:ilvl w:val="0"/>
+          <w:numId w:val="0"/>
+        </w:numPr>
+        <w:tabs>
+          <w:tab w:val="left" w:pos="1440"/>
+        </w:tabs>
+        <w:suppressAutoHyphens/>
+        <w:bidi w:val="0"/>
+        <w:spacing w:before="0" w:after="160" w:line="259" w:lineRule="auto"/>
+        <w:contextualSpacing/>
+        <w:jc w:val="left"/>
+        <w:rPr>
+          <w:rFonts w:hint="default" w:ascii="FreeSans" w:hAnsi="FreeSans"/>
+          <w:sz w:val="24"/>
+          <w:szCs w:val="24"/>
+          <w:lang w:val="en-US"/>
+        </w:rPr>
+      </w:pPr>
+    </w:p>
+    <w:p>
+      <w:pPr>
+        <w:pStyle w:val="17"/>
+        <w:widowControl/>
+        <w:numPr>
+          <w:ilvl w:val="0"/>
+          <w:numId w:val="0"/>
+        </w:numPr>
+        <w:tabs>
+          <w:tab w:val="left" w:pos="1440"/>
+        </w:tabs>
+        <w:suppressAutoHyphens/>
+        <w:bidi w:val="0"/>
+        <w:spacing w:before="0" w:after="160" w:line="259" w:lineRule="auto"/>
+        <w:contextualSpacing/>
+        <w:jc w:val="left"/>
+        <w:rPr>
+          <w:rFonts w:hint="default" w:ascii="FreeSans" w:hAnsi="FreeSans"/>
+          <w:sz w:val="24"/>
+          <w:szCs w:val="24"/>
+          <w:lang w:val="en-US"/>
+        </w:rPr>
+      </w:pPr>
+    </w:p>
+    <w:p>
+      <w:pPr>
+        <w:pStyle w:val="17"/>
+        <w:widowControl/>
+        <w:numPr>
+          <w:ilvl w:val="0"/>
+          <w:numId w:val="0"/>
+        </w:numPr>
+        <w:tabs>
+          <w:tab w:val="left" w:pos="1440"/>
+        </w:tabs>
+        <w:suppressAutoHyphens/>
+        <w:bidi w:val="0"/>
+        <w:spacing w:before="0" w:after="160" w:line="259" w:lineRule="auto"/>
+        <w:contextualSpacing/>
+        <w:jc w:val="left"/>
+        <w:rPr>
+          <w:rFonts w:hint="default" w:ascii="FreeSans" w:hAnsi="FreeSans"/>
+          <w:sz w:val="24"/>
+          <w:szCs w:val="24"/>
+          <w:lang w:val="en-US"/>
+        </w:rPr>
+      </w:pPr>
+    </w:p>
+    <w:p>
+      <w:pPr>
+        <w:pStyle w:val="17"/>
+        <w:widowControl/>
+        <w:numPr>
+          <w:ilvl w:val="0"/>
+          <w:numId w:val="0"/>
+        </w:numPr>
+        <w:tabs>
+          <w:tab w:val="left" w:pos="1440"/>
+        </w:tabs>
+        <w:suppressAutoHyphens/>
+        <w:bidi w:val="0"/>
+        <w:spacing w:before="0" w:after="160" w:line="259" w:lineRule="auto"/>
+        <w:contextualSpacing/>
+        <w:jc w:val="left"/>
+        <w:rPr>
+          <w:rFonts w:hint="default" w:ascii="FreeSans" w:hAnsi="FreeSans"/>
+          <w:sz w:val="24"/>
+          <w:szCs w:val="24"/>
+          <w:lang w:val="en-US"/>
+        </w:rPr>
+      </w:pPr>
+    </w:p>
+    <w:p>
+      <w:pPr>
+        <w:pStyle w:val="17"/>
         <w:numPr>
           <w:ilvl w:val="0"/>
           <w:numId w:val="5"/>
@@ -3263,11 +2906,11 @@
           <w:rFonts w:hint="default" w:ascii="FreeSans" w:hAnsi="FreeSans"/>
           <w:i w:val="0"/>
           <w:iCs w:val="0"/>
-          <w:sz w:val="24"/>
-          <w:szCs w:val="24"/>
-          <w:lang w:val="en-US"/>
-        </w:rPr>
-        <w:t>Everyday</w:t>
+          <w:sz w:val="28"/>
+          <w:szCs w:val="28"/>
+          <w:lang w:val="en-US"/>
+        </w:rPr>
+        <w:t>Dinner</w:t>
       </w:r>
       <w:r>
         <w:rPr>
@@ -3279,6 +2922,380 @@
         </w:rPr>
         <w:t xml:space="preserve"> </w:t>
       </w:r>
+      <w:r>
+        <w:rPr>
+          <w:rFonts w:ascii="FreeSans" w:hAnsi="FreeSans"/>
+          <w:i/>
+          <w:iCs/>
+          <w:sz w:val="24"/>
+          <w:szCs w:val="24"/>
+        </w:rPr>
+        <w:t xml:space="preserve">– (30 meals) (Served for </w:t>
+      </w:r>
+      <w:r>
+        <w:rPr>
+          <w:rFonts w:hint="default" w:ascii="FreeSans" w:hAnsi="FreeSans"/>
+          <w:i/>
+          <w:iCs/>
+          <w:sz w:val="24"/>
+          <w:szCs w:val="24"/>
+          <w:lang w:val="en-US"/>
+        </w:rPr>
+        <w:t>Dinner</w:t>
+      </w:r>
+      <w:r>
+        <w:rPr>
+          <w:rFonts w:ascii="FreeSans" w:hAnsi="FreeSans"/>
+          <w:i/>
+          <w:iCs/>
+          <w:sz w:val="24"/>
+          <w:szCs w:val="24"/>
+        </w:rPr>
+        <w:t>)</w:t>
+      </w:r>
+    </w:p>
+    <w:p>
+      <w:pPr>
+        <w:pStyle w:val="17"/>
+        <w:rPr>
+          <w:rFonts w:ascii="FreeSans" w:hAnsi="FreeSans"/>
+          <w:i/>
+          <w:iCs/>
+          <w:sz w:val="24"/>
+          <w:szCs w:val="24"/>
+        </w:rPr>
+      </w:pPr>
+    </w:p>
+    <w:p>
+      <w:pPr>
+        <w:pStyle w:val="17"/>
+        <w:numPr>
+          <w:ilvl w:val="0"/>
+          <w:numId w:val="10"/>
+        </w:numPr>
+        <w:rPr>
+          <w:rFonts w:ascii="FreeSans" w:hAnsi="FreeSans"/>
+          <w:sz w:val="24"/>
+          <w:szCs w:val="24"/>
+        </w:rPr>
+      </w:pPr>
+      <w:r>
+        <w:rPr>
+          <w:rFonts w:hint="default" w:ascii="FreeSans" w:hAnsi="FreeSans"/>
+          <w:sz w:val="24"/>
+          <w:szCs w:val="24"/>
+          <w:lang w:val="en-US"/>
+        </w:rPr>
+        <w:t>Broth Soup (Optional)</w:t>
+      </w:r>
+      <w:r>
+        <w:rPr>
+          <w:rFonts w:ascii="FreeSans" w:hAnsi="FreeSans"/>
+          <w:sz w:val="24"/>
+          <w:szCs w:val="24"/>
+        </w:rPr>
+        <w:t>.</w:t>
+      </w:r>
+    </w:p>
+    <w:p>
+      <w:pPr>
+        <w:pStyle w:val="17"/>
+        <w:numPr>
+          <w:ilvl w:val="0"/>
+          <w:numId w:val="10"/>
+        </w:numPr>
+        <w:rPr>
+          <w:rFonts w:ascii="FreeSans" w:hAnsi="FreeSans"/>
+          <w:sz w:val="24"/>
+          <w:szCs w:val="24"/>
+        </w:rPr>
+      </w:pPr>
+      <w:r>
+        <w:rPr>
+          <w:rFonts w:hint="default" w:ascii="FreeSans" w:hAnsi="FreeSans"/>
+          <w:sz w:val="24"/>
+          <w:szCs w:val="24"/>
+          <w:lang w:val="en-US"/>
+        </w:rPr>
+        <w:t>Fish or Meat 3 onces (90 grams)</w:t>
+      </w:r>
+    </w:p>
+    <w:p>
+      <w:pPr>
+        <w:pStyle w:val="17"/>
+        <w:numPr>
+          <w:ilvl w:val="0"/>
+          <w:numId w:val="10"/>
+        </w:numPr>
+        <w:rPr>
+          <w:rFonts w:ascii="FreeSans" w:hAnsi="FreeSans"/>
+          <w:sz w:val="24"/>
+          <w:szCs w:val="24"/>
+        </w:rPr>
+      </w:pPr>
+      <w:r>
+        <w:rPr>
+          <w:rFonts w:hint="default" w:ascii="FreeSans" w:hAnsi="FreeSans"/>
+          <w:sz w:val="24"/>
+          <w:szCs w:val="24"/>
+          <w:lang w:val="en-US"/>
+        </w:rPr>
+        <w:t>Vegetables not less than 2/3 (two third fractional) Bowl.</w:t>
+      </w:r>
+    </w:p>
+    <w:p>
+      <w:pPr>
+        <w:pStyle w:val="17"/>
+        <w:numPr>
+          <w:ilvl w:val="0"/>
+          <w:numId w:val="10"/>
+        </w:numPr>
+        <w:rPr>
+          <w:rFonts w:ascii="FreeSans" w:hAnsi="FreeSans"/>
+          <w:sz w:val="24"/>
+          <w:szCs w:val="24"/>
+        </w:rPr>
+      </w:pPr>
+      <w:r>
+        <w:rPr>
+          <w:rFonts w:hint="default" w:ascii="FreeSans" w:hAnsi="FreeSans"/>
+          <w:sz w:val="24"/>
+          <w:szCs w:val="24"/>
+          <w:lang w:val="en-US"/>
+        </w:rPr>
+        <w:t>Rice 1 2/5 (one and two fifth fractional) Bowl.</w:t>
+      </w:r>
+    </w:p>
+    <w:p>
+      <w:pPr>
+        <w:pStyle w:val="17"/>
+        <w:widowControl/>
+        <w:numPr>
+          <w:ilvl w:val="0"/>
+          <w:numId w:val="0"/>
+        </w:numPr>
+        <w:tabs>
+          <w:tab w:val="left" w:pos="1440"/>
+        </w:tabs>
+        <w:suppressAutoHyphens/>
+        <w:bidi w:val="0"/>
+        <w:spacing w:before="0" w:after="160" w:line="259" w:lineRule="auto"/>
+        <w:contextualSpacing/>
+        <w:jc w:val="left"/>
+        <w:rPr>
+          <w:rFonts w:hint="default" w:ascii="FreeSans" w:hAnsi="FreeSans"/>
+          <w:sz w:val="24"/>
+          <w:szCs w:val="24"/>
+          <w:lang w:val="en-US"/>
+        </w:rPr>
+      </w:pPr>
+    </w:p>
+    <w:p>
+      <w:pPr>
+        <w:pStyle w:val="17"/>
+        <w:numPr>
+          <w:ilvl w:val="0"/>
+          <w:numId w:val="5"/>
+        </w:numPr>
+        <w:rPr>
+          <w:rFonts w:ascii="FreeSans" w:hAnsi="FreeSans"/>
+          <w:sz w:val="24"/>
+          <w:szCs w:val="24"/>
+        </w:rPr>
+      </w:pPr>
+      <w:r>
+        <w:rPr>
+          <w:rFonts w:hint="default" w:ascii="FreeSans" w:hAnsi="FreeSans"/>
+          <w:i w:val="0"/>
+          <w:iCs w:val="0"/>
+          <w:sz w:val="24"/>
+          <w:szCs w:val="24"/>
+          <w:lang w:val="en-US"/>
+        </w:rPr>
+        <w:t>Before Bed</w:t>
+      </w:r>
+      <w:r>
+        <w:rPr>
+          <w:rFonts w:ascii="FreeSans" w:hAnsi="FreeSans"/>
+          <w:i w:val="0"/>
+          <w:iCs w:val="0"/>
+          <w:sz w:val="24"/>
+          <w:szCs w:val="24"/>
+        </w:rPr>
+        <w:t xml:space="preserve"> </w:t>
+      </w:r>
+      <w:r>
+        <w:rPr>
+          <w:rFonts w:ascii="FreeSans" w:hAnsi="FreeSans"/>
+          <w:i/>
+          <w:iCs/>
+          <w:sz w:val="24"/>
+          <w:szCs w:val="24"/>
+        </w:rPr>
+        <w:t xml:space="preserve">– (30 meals) (Served for </w:t>
+      </w:r>
+      <w:r>
+        <w:rPr>
+          <w:rFonts w:hint="default" w:ascii="FreeSans" w:hAnsi="FreeSans"/>
+          <w:i/>
+          <w:iCs/>
+          <w:sz w:val="24"/>
+          <w:szCs w:val="24"/>
+          <w:lang w:val="en-US"/>
+        </w:rPr>
+        <w:t>Before Bed</w:t>
+      </w:r>
+      <w:r>
+        <w:rPr>
+          <w:rFonts w:ascii="FreeSans" w:hAnsi="FreeSans"/>
+          <w:i/>
+          <w:iCs/>
+          <w:sz w:val="24"/>
+          <w:szCs w:val="24"/>
+        </w:rPr>
+        <w:t>)</w:t>
+      </w:r>
+    </w:p>
+    <w:p>
+      <w:pPr>
+        <w:pStyle w:val="17"/>
+        <w:rPr>
+          <w:rFonts w:ascii="FreeSans" w:hAnsi="FreeSans"/>
+          <w:i/>
+          <w:iCs/>
+          <w:sz w:val="24"/>
+          <w:szCs w:val="24"/>
+        </w:rPr>
+      </w:pPr>
+    </w:p>
+    <w:p>
+      <w:pPr>
+        <w:pStyle w:val="17"/>
+        <w:numPr>
+          <w:ilvl w:val="0"/>
+          <w:numId w:val="11"/>
+        </w:numPr>
+        <w:rPr>
+          <w:rFonts w:ascii="FreeSans" w:hAnsi="FreeSans"/>
+          <w:sz w:val="24"/>
+          <w:szCs w:val="24"/>
+        </w:rPr>
+      </w:pPr>
+      <w:r>
+        <w:rPr>
+          <w:rFonts w:hint="default" w:ascii="FreeSans" w:hAnsi="FreeSans"/>
+          <w:sz w:val="24"/>
+          <w:szCs w:val="24"/>
+          <w:lang w:val="en-US"/>
+        </w:rPr>
+        <w:t>Skimmed Milk 1 Cup.</w:t>
+      </w:r>
+    </w:p>
+    <w:p>
+      <w:pPr>
+        <w:pStyle w:val="17"/>
+        <w:numPr>
+          <w:ilvl w:val="0"/>
+          <w:numId w:val="11"/>
+        </w:numPr>
+        <w:rPr>
+          <w:rFonts w:ascii="FreeSans" w:hAnsi="FreeSans"/>
+          <w:sz w:val="24"/>
+          <w:szCs w:val="24"/>
+        </w:rPr>
+      </w:pPr>
+      <w:r>
+        <w:rPr>
+          <w:rFonts w:hint="default" w:ascii="FreeSans" w:hAnsi="FreeSans"/>
+          <w:sz w:val="24"/>
+          <w:szCs w:val="24"/>
+          <w:lang w:val="en-US"/>
+        </w:rPr>
+        <w:t>Fruits 2 portions (Eg. 1 orange or 1 apple).</w:t>
+      </w:r>
+    </w:p>
+    <w:p>
+      <w:pPr>
+        <w:pStyle w:val="17"/>
+        <w:widowControl/>
+        <w:numPr>
+          <w:ilvl w:val="0"/>
+          <w:numId w:val="0"/>
+        </w:numPr>
+        <w:tabs>
+          <w:tab w:val="left" w:pos="1440"/>
+        </w:tabs>
+        <w:suppressAutoHyphens/>
+        <w:bidi w:val="0"/>
+        <w:spacing w:before="0" w:after="160" w:line="259" w:lineRule="auto"/>
+        <w:contextualSpacing/>
+        <w:jc w:val="left"/>
+        <w:rPr>
+          <w:rFonts w:hint="default" w:ascii="FreeSans" w:hAnsi="FreeSans"/>
+          <w:sz w:val="24"/>
+          <w:szCs w:val="24"/>
+          <w:lang w:val="en-US"/>
+        </w:rPr>
+      </w:pPr>
+    </w:p>
+    <w:p>
+      <w:pPr>
+        <w:pStyle w:val="17"/>
+        <w:widowControl/>
+        <w:numPr>
+          <w:ilvl w:val="0"/>
+          <w:numId w:val="0"/>
+        </w:numPr>
+        <w:tabs>
+          <w:tab w:val="left" w:pos="1440"/>
+        </w:tabs>
+        <w:suppressAutoHyphens/>
+        <w:bidi w:val="0"/>
+        <w:spacing w:before="0" w:after="160" w:line="259" w:lineRule="auto"/>
+        <w:contextualSpacing/>
+        <w:jc w:val="left"/>
+        <w:rPr>
+          <w:rFonts w:hint="default" w:ascii="FreeSans" w:hAnsi="FreeSans"/>
+          <w:sz w:val="24"/>
+          <w:szCs w:val="24"/>
+          <w:lang w:val="en-US"/>
+        </w:rPr>
+      </w:pPr>
+    </w:p>
+    <w:p>
+      <w:pPr>
+        <w:pStyle w:val="17"/>
+        <w:numPr>
+          <w:ilvl w:val="0"/>
+          <w:numId w:val="5"/>
+        </w:numPr>
+        <w:rPr>
+          <w:rFonts w:ascii="FreeSans" w:hAnsi="FreeSans"/>
+          <w:sz w:val="24"/>
+          <w:szCs w:val="24"/>
+        </w:rPr>
+      </w:pPr>
+      <w:r>
+        <w:rPr>
+          <w:rFonts w:hint="default" w:ascii="FreeSans" w:hAnsi="FreeSans"/>
+          <w:i w:val="0"/>
+          <w:iCs w:val="0"/>
+          <w:sz w:val="24"/>
+          <w:szCs w:val="24"/>
+          <w:lang w:val="en-US"/>
+        </w:rPr>
+        <w:t>Everyday</w:t>
+      </w:r>
+      <w:r>
+        <w:rPr>
+          <w:rFonts w:ascii="FreeSans" w:hAnsi="FreeSans"/>
+          <w:i w:val="0"/>
+          <w:iCs w:val="0"/>
+          <w:sz w:val="24"/>
+          <w:szCs w:val="24"/>
+        </w:rPr>
+        <w:t xml:space="preserve"> </w:t>
+      </w:r>
     </w:p>
     <w:p>
       <w:pPr>
@@ -3334,6 +3351,7 @@
       <w:pPr>
         <w:pStyle w:val="17"/>
         <w:numPr>
+          <w:ilvl w:val="0"/>
           <w:numId w:val="0"/>
         </w:numPr>
         <w:rPr>

</xml_diff>

<commit_message>
docs: 1. Updated Healthy Diet.
</commit_message>
<xml_diff>
--- a/healthy_diet.docx
+++ b/healthy_diet.docx
@@ -296,7 +296,7 @@
           <w:szCs w:val="24"/>
           <w:lang w:val="en-US"/>
         </w:rPr>
-        <w:t xml:space="preserve">21 </w:t>
+        <w:t xml:space="preserve">15 </w:t>
       </w:r>
       <w:r>
         <w:rPr>
@@ -374,7 +374,7 @@
           <w:szCs w:val="24"/>
           <w:lang w:val="en-US"/>
         </w:rPr>
-        <w:t xml:space="preserve">10 </w:t>
+        <w:t xml:space="preserve">11 </w:t>
       </w:r>
       <w:r>
         <w:rPr>
@@ -413,7 +413,7 @@
           <w:szCs w:val="24"/>
           <w:lang w:val="en-US"/>
         </w:rPr>
-        <w:t>210</w:t>
+        <w:t>165</w:t>
       </w:r>
     </w:p>
     <w:p>
@@ -868,7 +868,7 @@
           <w:szCs w:val="24"/>
           <w:lang w:val="en-US" w:eastAsia="zh-CN"/>
         </w:rPr>
-        <w:t>Approximate $9 per kg</w:t>
+        <w:t>Approximate $8 per kg</w:t>
       </w:r>
     </w:p>
     <w:p>
@@ -893,7 +893,7 @@
           <w:szCs w:val="24"/>
           <w:lang w:val="en-US" w:eastAsia="zh-CN"/>
         </w:rPr>
-        <w:t>Price $54</w:t>
+        <w:t>Price $48</w:t>
       </w:r>
     </w:p>
     <w:p>
@@ -1131,19 +1131,10 @@
         <w:contextualSpacing/>
         <w:jc w:val="left"/>
         <w:rPr>
-          <w:rFonts w:hint="default" w:ascii="Helvetica Neue" w:hAnsi="Helvetica Neue" w:eastAsia="Helvetica Neue" w:cs="Helvetica Neue"/>
-          <w:i w:val="0"/>
-          <w:iCs w:val="0"/>
-          <w:caps w:val="0"/>
-          <w:color w:val="681DA8"/>
-          <w:spacing w:val="0"/>
-          <w:kern w:val="0"/>
-          <w:sz w:val="28"/>
-          <w:szCs w:val="28"/>
-          <w:u w:val="single"/>
-          <w:shd w:val="clear" w:fill="F1F3F4"/>
-          <w:lang w:val="en-US" w:eastAsia="zh-CN" w:bidi="ar"/>
-          <w14:ligatures w14:val="standardContextual"/>
+          <w:rFonts w:hint="default" w:ascii="FreeSans" w:hAnsi="FreeSans"/>
+          <w:sz w:val="24"/>
+          <w:szCs w:val="24"/>
+          <w:lang w:val="en-US"/>
         </w:rPr>
       </w:pPr>
       <w:r>
@@ -1156,10 +1147,10 @@
           <wp:anchor distT="0" distB="0" distL="0" distR="0" simplePos="0" relativeHeight="251660288" behindDoc="0" locked="0" layoutInCell="0" allowOverlap="1">
             <wp:simplePos x="0" y="0"/>
             <wp:positionH relativeFrom="column">
-              <wp:posOffset>666750</wp:posOffset>
+              <wp:posOffset>1161415</wp:posOffset>
             </wp:positionH>
             <wp:positionV relativeFrom="paragraph">
-              <wp:posOffset>104140</wp:posOffset>
+              <wp:posOffset>89535</wp:posOffset>
             </wp:positionV>
             <wp:extent cx="1167765" cy="1167765"/>
             <wp:effectExtent l="0" t="0" r="635" b="635"/>
@@ -1214,6 +1205,69 @@
         <w:contextualSpacing/>
         <w:jc w:val="left"/>
         <w:rPr>
+          <w:rFonts w:hint="default" w:ascii="FreeSans" w:hAnsi="FreeSans"/>
+          <w:sz w:val="24"/>
+          <w:szCs w:val="24"/>
+          <w:lang w:val="en-US"/>
+        </w:rPr>
+      </w:pPr>
+    </w:p>
+    <w:p>
+      <w:pPr>
+        <w:pStyle w:val="17"/>
+        <w:widowControl/>
+        <w:numPr>
+          <w:ilvl w:val="0"/>
+          <w:numId w:val="0"/>
+        </w:numPr>
+        <w:suppressAutoHyphens/>
+        <w:bidi w:val="0"/>
+        <w:spacing w:before="0" w:after="160" w:line="259" w:lineRule="auto"/>
+        <w:contextualSpacing/>
+        <w:jc w:val="left"/>
+        <w:rPr>
+          <w:rFonts w:hint="default" w:ascii="FreeSans" w:hAnsi="FreeSans"/>
+          <w:sz w:val="24"/>
+          <w:szCs w:val="24"/>
+          <w:lang w:val="en-US"/>
+        </w:rPr>
+      </w:pPr>
+    </w:p>
+    <w:p>
+      <w:pPr>
+        <w:pStyle w:val="17"/>
+        <w:widowControl/>
+        <w:numPr>
+          <w:ilvl w:val="0"/>
+          <w:numId w:val="0"/>
+        </w:numPr>
+        <w:suppressAutoHyphens/>
+        <w:bidi w:val="0"/>
+        <w:spacing w:before="0" w:after="160" w:line="259" w:lineRule="auto"/>
+        <w:contextualSpacing/>
+        <w:jc w:val="left"/>
+        <w:rPr>
+          <w:rFonts w:hint="default" w:ascii="FreeSans" w:hAnsi="FreeSans"/>
+          <w:sz w:val="24"/>
+          <w:szCs w:val="24"/>
+          <w:lang w:val="en-US"/>
+        </w:rPr>
+      </w:pPr>
+    </w:p>
+    <w:p>
+      <w:pPr>
+        <w:pStyle w:val="17"/>
+        <w:widowControl/>
+        <w:numPr>
+          <w:ilvl w:val="0"/>
+          <w:numId w:val="0"/>
+        </w:numPr>
+        <w:suppressAutoHyphens/>
+        <w:bidi w:val="0"/>
+        <w:spacing w:before="0" w:after="160" w:line="259" w:lineRule="auto"/>
+        <w:contextualSpacing/>
+        <w:jc w:val="left"/>
+        <w:rPr>
           <w:rFonts w:hint="default" w:ascii="Helvetica Neue" w:hAnsi="Helvetica Neue" w:eastAsia="Helvetica Neue" w:cs="Helvetica Neue"/>
           <w:i w:val="0"/>
           <w:iCs w:val="0"/>
@@ -1232,6 +1286,129 @@
     </w:p>
     <w:p>
       <w:pPr>
+        <w:rPr>
+          <w:rFonts w:ascii="FreeSans" w:hAnsi="FreeSans"/>
+          <w:b/>
+          <w:bCs/>
+          <w:color w:val="4472C4" w:themeColor="accent1"/>
+          <w:sz w:val="24"/>
+          <w:szCs w:val="24"/>
+        </w:rPr>
+      </w:pPr>
+    </w:p>
+    <w:p>
+      <w:pPr>
+        <w:rPr>
+          <w:rFonts w:ascii="FreeSans" w:hAnsi="FreeSans"/>
+          <w:b/>
+          <w:bCs/>
+          <w:color w:val="4472C4" w:themeColor="accent1"/>
+          <w:sz w:val="24"/>
+          <w:szCs w:val="24"/>
+        </w:rPr>
+      </w:pPr>
+    </w:p>
+    <w:p>
+      <w:pPr>
+        <w:pStyle w:val="17"/>
+        <w:numPr>
+          <w:ilvl w:val="0"/>
+          <w:numId w:val="2"/>
+        </w:numPr>
+        <w:rPr>
+          <w:rFonts w:hint="default" w:ascii="FreeSans" w:hAnsi="FreeSans"/>
+          <w:sz w:val="24"/>
+          <w:szCs w:val="24"/>
+          <w:lang w:val="en-US" w:eastAsia="zh-CN"/>
+        </w:rPr>
+      </w:pPr>
+      <w:r>
+        <w:rPr>
+          <w:rFonts w:hint="default" w:ascii="FreeSans" w:hAnsi="FreeSans"/>
+          <w:sz w:val="24"/>
+          <w:szCs w:val="24"/>
+          <w:lang w:val="en-US" w:eastAsia="zh-CN"/>
+        </w:rPr>
+        <w:t>Apple 30 ones - Enough for 60 meals</w:t>
+      </w:r>
+    </w:p>
+    <w:p>
+      <w:pPr>
+        <w:pStyle w:val="17"/>
+        <w:numPr>
+          <w:ilvl w:val="1"/>
+          <w:numId w:val="2"/>
+        </w:numPr>
+        <w:ind w:left="1440" w:leftChars="0" w:hanging="360" w:firstLineChars="0"/>
+        <w:rPr>
+          <w:rFonts w:hint="default" w:ascii="FreeSans" w:hAnsi="FreeSans"/>
+          <w:sz w:val="24"/>
+          <w:szCs w:val="24"/>
+          <w:lang w:val="en-US" w:eastAsia="zh-CN"/>
+        </w:rPr>
+      </w:pPr>
+      <w:r>
+        <w:rPr>
+          <w:rFonts w:hint="default" w:ascii="FreeSans" w:hAnsi="FreeSans"/>
+          <w:sz w:val="24"/>
+          <w:szCs w:val="24"/>
+          <w:lang w:val="en-US" w:eastAsia="zh-CN"/>
+        </w:rPr>
+        <w:t>Brought from market</w:t>
+      </w:r>
+    </w:p>
+    <w:p>
+      <w:pPr>
+        <w:pStyle w:val="17"/>
+        <w:numPr>
+          <w:ilvl w:val="1"/>
+          <w:numId w:val="2"/>
+        </w:numPr>
+        <w:ind w:left="1440" w:leftChars="0" w:hanging="360" w:firstLineChars="0"/>
+        <w:rPr>
+          <w:rFonts w:hint="default" w:ascii="FreeSans" w:hAnsi="FreeSans"/>
+          <w:sz w:val="24"/>
+          <w:szCs w:val="24"/>
+          <w:lang w:val="en-US" w:eastAsia="zh-CN"/>
+        </w:rPr>
+      </w:pPr>
+      <w:r>
+        <w:rPr>
+          <w:rFonts w:hint="default" w:ascii="FreeSans" w:hAnsi="FreeSans"/>
+          <w:sz w:val="24"/>
+          <w:szCs w:val="24"/>
+          <w:lang w:val="en-US" w:eastAsia="zh-CN"/>
+        </w:rPr>
+        <w:t>Approximate $20 for 10</w:t>
+      </w:r>
+    </w:p>
+    <w:p>
+      <w:pPr>
+        <w:pStyle w:val="17"/>
+        <w:numPr>
+          <w:ilvl w:val="1"/>
+          <w:numId w:val="2"/>
+        </w:numPr>
+        <w:ind w:left="1440" w:leftChars="0" w:hanging="360" w:firstLineChars="0"/>
+        <w:rPr>
+          <w:rFonts w:hint="default" w:ascii="FreeSans" w:hAnsi="FreeSans"/>
+          <w:sz w:val="24"/>
+          <w:szCs w:val="24"/>
+          <w:lang w:val="en-US" w:eastAsia="zh-CN"/>
+        </w:rPr>
+      </w:pPr>
+      <w:r>
+        <w:rPr>
+          <w:rFonts w:hint="default" w:ascii="FreeSans" w:hAnsi="FreeSans"/>
+          <w:sz w:val="24"/>
+          <w:szCs w:val="24"/>
+          <w:lang w:val="en-US" w:eastAsia="zh-CN"/>
+        </w:rPr>
+        <w:t>Price $60</w:t>
+      </w:r>
+    </w:p>
+    <w:p>
+      <w:pPr>
         <w:pStyle w:val="17"/>
         <w:widowControl/>
         <w:numPr>
@@ -1244,173 +1421,12 @@
         <w:contextualSpacing/>
         <w:jc w:val="left"/>
         <w:rPr>
-          <w:rFonts w:hint="default" w:ascii="Helvetica Neue" w:hAnsi="Helvetica Neue" w:eastAsia="Helvetica Neue" w:cs="Helvetica Neue"/>
-          <w:i w:val="0"/>
-          <w:iCs w:val="0"/>
-          <w:caps w:val="0"/>
-          <w:color w:val="681DA8"/>
-          <w:spacing w:val="0"/>
-          <w:kern w:val="0"/>
-          <w:sz w:val="28"/>
-          <w:szCs w:val="28"/>
-          <w:u w:val="single"/>
-          <w:shd w:val="clear" w:fill="F1F3F4"/>
-          <w:lang w:val="en-US" w:eastAsia="zh-CN" w:bidi="ar"/>
-          <w14:ligatures w14:val="standardContextual"/>
-        </w:rPr>
-      </w:pPr>
-    </w:p>
-    <w:p>
-      <w:pPr>
-        <w:keepNext w:val="0"/>
-        <w:keepLines w:val="0"/>
-        <w:widowControl/>
-        <w:numPr>
-          <w:ilvl w:val="0"/>
-          <w:numId w:val="0"/>
-        </w:numPr>
-        <w:suppressLineNumbers w:val="0"/>
-        <w:ind w:leftChars="0"/>
-        <w:jc w:val="left"/>
-        <w:rPr>
-          <w:rFonts w:hint="default" w:ascii="Helvetica Neue" w:hAnsi="Helvetica Neue" w:eastAsia="Helvetica Neue" w:cs="Helvetica Neue"/>
-          <w:i w:val="0"/>
-          <w:iCs w:val="0"/>
-          <w:caps w:val="0"/>
-          <w:color w:val="681DA8"/>
-          <w:spacing w:val="0"/>
-          <w:kern w:val="0"/>
-          <w:sz w:val="28"/>
-          <w:szCs w:val="28"/>
-          <w:u w:val="single"/>
-          <w:shd w:val="clear" w:fill="F1F3F4"/>
-          <w:lang w:val="en-US" w:eastAsia="zh-CN" w:bidi="ar"/>
-          <w14:ligatures w14:val="standardContextual"/>
-        </w:rPr>
-      </w:pPr>
-    </w:p>
-    <w:p>
-      <w:pPr>
-        <w:rPr>
-          <w:rFonts w:ascii="FreeSans" w:hAnsi="FreeSans"/>
-          <w:b/>
-          <w:bCs/>
-          <w:color w:val="4472C4" w:themeColor="accent1"/>
-          <w:sz w:val="24"/>
-          <w:szCs w:val="24"/>
-        </w:rPr>
-      </w:pPr>
-    </w:p>
-    <w:p>
-      <w:pPr>
-        <w:rPr>
-          <w:rFonts w:ascii="FreeSans" w:hAnsi="FreeSans"/>
-          <w:b/>
-          <w:bCs/>
-          <w:color w:val="4472C4" w:themeColor="accent1"/>
-          <w:sz w:val="24"/>
-          <w:szCs w:val="24"/>
-        </w:rPr>
-      </w:pPr>
-    </w:p>
-    <w:p>
-      <w:pPr>
-        <w:pStyle w:val="17"/>
-        <w:numPr>
-          <w:ilvl w:val="0"/>
-          <w:numId w:val="2"/>
-        </w:numPr>
-        <w:rPr>
           <w:rFonts w:hint="default" w:ascii="FreeSans" w:hAnsi="FreeSans"/>
           <w:sz w:val="24"/>
           <w:szCs w:val="24"/>
           <w:lang w:val="en-US" w:eastAsia="zh-CN"/>
         </w:rPr>
       </w:pPr>
-      <w:r>
-        <w:rPr>
-          <w:rFonts w:hint="default" w:ascii="FreeSans" w:hAnsi="FreeSans"/>
-          <w:sz w:val="24"/>
-          <w:szCs w:val="24"/>
-          <w:lang w:val="en-US" w:eastAsia="zh-CN"/>
-        </w:rPr>
-        <w:t>Apple 30 ones - Enough for 60 meals</w:t>
-      </w:r>
-    </w:p>
-    <w:p>
-      <w:pPr>
-        <w:pStyle w:val="17"/>
-        <w:numPr>
-          <w:ilvl w:val="1"/>
-          <w:numId w:val="2"/>
-        </w:numPr>
-        <w:ind w:left="1440" w:leftChars="0" w:hanging="360" w:firstLineChars="0"/>
-        <w:rPr>
-          <w:rFonts w:hint="default" w:ascii="FreeSans" w:hAnsi="FreeSans"/>
-          <w:sz w:val="24"/>
-          <w:szCs w:val="24"/>
-          <w:lang w:val="en-US" w:eastAsia="zh-CN"/>
-        </w:rPr>
-      </w:pPr>
-      <w:r>
-        <w:rPr>
-          <w:rFonts w:hint="default" w:ascii="FreeSans" w:hAnsi="FreeSans"/>
-          <w:sz w:val="24"/>
-          <w:szCs w:val="24"/>
-          <w:lang w:val="en-US" w:eastAsia="zh-CN"/>
-        </w:rPr>
-        <w:t>Brought from market</w:t>
-      </w:r>
-    </w:p>
-    <w:p>
-      <w:pPr>
-        <w:pStyle w:val="17"/>
-        <w:numPr>
-          <w:ilvl w:val="1"/>
-          <w:numId w:val="2"/>
-        </w:numPr>
-        <w:ind w:left="1440" w:leftChars="0" w:hanging="360" w:firstLineChars="0"/>
-        <w:rPr>
-          <w:rFonts w:hint="default" w:ascii="FreeSans" w:hAnsi="FreeSans"/>
-          <w:sz w:val="24"/>
-          <w:szCs w:val="24"/>
-          <w:lang w:val="en-US" w:eastAsia="zh-CN"/>
-        </w:rPr>
-      </w:pPr>
-      <w:r>
-        <w:rPr>
-          <w:rFonts w:hint="default" w:ascii="FreeSans" w:hAnsi="FreeSans"/>
-          <w:sz w:val="24"/>
-          <w:szCs w:val="24"/>
-          <w:lang w:val="en-US" w:eastAsia="zh-CN"/>
-        </w:rPr>
-        <w:t>Approximate $20 for 8</w:t>
-      </w:r>
-    </w:p>
-    <w:p>
-      <w:pPr>
-        <w:pStyle w:val="17"/>
-        <w:numPr>
-          <w:ilvl w:val="1"/>
-          <w:numId w:val="2"/>
-        </w:numPr>
-        <w:ind w:left="1440" w:leftChars="0" w:hanging="360" w:firstLineChars="0"/>
-        <w:rPr>
-          <w:rFonts w:hint="default" w:ascii="FreeSans" w:hAnsi="FreeSans"/>
-          <w:sz w:val="24"/>
-          <w:szCs w:val="24"/>
-          <w:lang w:val="en-US" w:eastAsia="zh-CN"/>
-        </w:rPr>
-      </w:pPr>
-      <w:r>
-        <w:rPr>
-          <w:rFonts w:hint="default" w:ascii="FreeSans" w:hAnsi="FreeSans"/>
-          <w:sz w:val="24"/>
-          <w:szCs w:val="24"/>
-          <w:lang w:val="en-US" w:eastAsia="zh-CN"/>
-        </w:rPr>
-        <w:t>Price $75</w:t>
-      </w:r>
     </w:p>
     <w:p>
       <w:pPr>
@@ -1562,69 +1578,6 @@
     <w:p>
       <w:pPr>
         <w:pStyle w:val="17"/>
-        <w:widowControl/>
-        <w:numPr>
-          <w:ilvl w:val="0"/>
-          <w:numId w:val="0"/>
-        </w:numPr>
-        <w:suppressAutoHyphens/>
-        <w:bidi w:val="0"/>
-        <w:spacing w:before="0" w:after="160" w:line="259" w:lineRule="auto"/>
-        <w:contextualSpacing/>
-        <w:jc w:val="left"/>
-        <w:rPr>
-          <w:rFonts w:hint="default" w:ascii="FreeSans" w:hAnsi="FreeSans"/>
-          <w:sz w:val="24"/>
-          <w:szCs w:val="24"/>
-          <w:lang w:val="en-US" w:eastAsia="zh-CN"/>
-        </w:rPr>
-      </w:pPr>
-    </w:p>
-    <w:p>
-      <w:pPr>
-        <w:pStyle w:val="17"/>
-        <w:widowControl/>
-        <w:numPr>
-          <w:ilvl w:val="0"/>
-          <w:numId w:val="0"/>
-        </w:numPr>
-        <w:suppressAutoHyphens/>
-        <w:bidi w:val="0"/>
-        <w:spacing w:before="0" w:after="160" w:line="259" w:lineRule="auto"/>
-        <w:contextualSpacing/>
-        <w:jc w:val="left"/>
-        <w:rPr>
-          <w:rFonts w:hint="default" w:ascii="FreeSans" w:hAnsi="FreeSans"/>
-          <w:sz w:val="24"/>
-          <w:szCs w:val="24"/>
-          <w:lang w:val="en-US" w:eastAsia="zh-CN"/>
-        </w:rPr>
-      </w:pPr>
-    </w:p>
-    <w:p>
-      <w:pPr>
-        <w:pStyle w:val="17"/>
-        <w:widowControl/>
-        <w:numPr>
-          <w:ilvl w:val="0"/>
-          <w:numId w:val="0"/>
-        </w:numPr>
-        <w:suppressAutoHyphens/>
-        <w:bidi w:val="0"/>
-        <w:spacing w:before="0" w:after="160" w:line="259" w:lineRule="auto"/>
-        <w:contextualSpacing/>
-        <w:jc w:val="left"/>
-        <w:rPr>
-          <w:rFonts w:hint="default" w:ascii="FreeSans" w:hAnsi="FreeSans"/>
-          <w:sz w:val="24"/>
-          <w:szCs w:val="24"/>
-          <w:lang w:val="en-US" w:eastAsia="zh-CN"/>
-        </w:rPr>
-      </w:pPr>
-    </w:p>
-    <w:p>
-      <w:pPr>
-        <w:pStyle w:val="17"/>
         <w:numPr>
           <w:ilvl w:val="0"/>
           <w:numId w:val="2"/>
@@ -1749,7 +1702,7 @@
           <w:szCs w:val="24"/>
           <w:lang w:val="en-US"/>
         </w:rPr>
-        <w:t xml:space="preserve">572.3 </w:t>
+        <w:t xml:space="preserve">506.3 </w:t>
       </w:r>
       <w:r>
         <w:rPr>
@@ -1782,74 +1735,64 @@
           <w:sz w:val="24"/>
           <w:szCs w:val="24"/>
         </w:rPr>
-        <w:t>Upda</w:t>
-      </w:r>
+        <w:t>Updated:</w:t>
+      </w:r>
+      <w:r>
+        <w:rPr>
+          <w:rFonts w:hint="default" w:ascii="FreeSans" w:hAnsi="FreeSans"/>
+          <w:i/>
+          <w:iCs/>
+          <w:sz w:val="24"/>
+          <w:szCs w:val="24"/>
+          <w:lang w:val="en-US"/>
+        </w:rPr>
+        <w:t>19th</w:t>
+      </w:r>
+      <w:r>
+        <w:rPr>
+          <w:rFonts w:ascii="FreeSans" w:hAnsi="FreeSans"/>
+          <w:i/>
+          <w:iCs/>
+          <w:sz w:val="24"/>
+          <w:szCs w:val="24"/>
+        </w:rPr>
+        <w:t xml:space="preserve"> </w:t>
+      </w:r>
+      <w:r>
+        <w:rPr>
+          <w:rFonts w:hint="default" w:ascii="FreeSans" w:hAnsi="FreeSans"/>
+          <w:i/>
+          <w:iCs/>
+          <w:sz w:val="24"/>
+          <w:szCs w:val="24"/>
+          <w:lang w:val="en-US"/>
+        </w:rPr>
+        <w:t xml:space="preserve">February </w:t>
+      </w:r>
+      <w:r>
+        <w:rPr>
+          <w:rFonts w:ascii="FreeSans" w:hAnsi="FreeSans"/>
+          <w:i/>
+          <w:iCs/>
+          <w:sz w:val="24"/>
+          <w:szCs w:val="24"/>
+        </w:rPr>
+        <w:t>2025 price subject to change</w:t>
+      </w:r>
+    </w:p>
+    <w:p>
+      <w:pPr>
+        <w:jc w:val="right"/>
+        <w:rPr>
+          <w:rFonts w:ascii="FreeSans" w:hAnsi="FreeSans"/>
+          <w:i/>
+          <w:iCs/>
+          <w:sz w:val="24"/>
+          <w:szCs w:val="24"/>
+        </w:rPr>
+      </w:pPr>
       <w:bookmarkStart w:id="0" w:name="_GoBack"/>
       <w:bookmarkEnd w:id="0"/>
-      <w:r>
-        <w:rPr>
-          <w:rFonts w:ascii="FreeSans" w:hAnsi="FreeSans"/>
-          <w:i/>
-          <w:iCs/>
-          <w:sz w:val="24"/>
-          <w:szCs w:val="24"/>
-        </w:rPr>
-        <w:t>ted:</w:t>
-      </w:r>
-      <w:r>
-        <w:rPr>
-          <w:rFonts w:hint="default" w:ascii="FreeSans" w:hAnsi="FreeSans"/>
-          <w:i/>
-          <w:iCs/>
-          <w:sz w:val="24"/>
-          <w:szCs w:val="24"/>
-          <w:lang w:val="en-US"/>
-        </w:rPr>
-        <w:t>15th</w:t>
-      </w:r>
-      <w:r>
-        <w:rPr>
-          <w:rFonts w:ascii="FreeSans" w:hAnsi="FreeSans"/>
-          <w:i/>
-          <w:iCs/>
-          <w:sz w:val="24"/>
-          <w:szCs w:val="24"/>
-        </w:rPr>
-        <w:t xml:space="preserve"> </w:t>
-      </w:r>
-      <w:r>
-        <w:rPr>
-          <w:rFonts w:hint="default" w:ascii="FreeSans" w:hAnsi="FreeSans"/>
-          <w:i/>
-          <w:iCs/>
-          <w:sz w:val="24"/>
-          <w:szCs w:val="24"/>
-          <w:lang w:val="en-US"/>
-        </w:rPr>
-        <w:t xml:space="preserve">February </w:t>
-      </w:r>
-      <w:r>
-        <w:rPr>
-          <w:rFonts w:ascii="FreeSans" w:hAnsi="FreeSans"/>
-          <w:i/>
-          <w:iCs/>
-          <w:sz w:val="24"/>
-          <w:szCs w:val="24"/>
-        </w:rPr>
-        <w:t>2025 price subject to change</w:t>
-      </w:r>
-    </w:p>
-    <w:p>
-      <w:pPr>
-        <w:jc w:val="right"/>
-        <w:rPr>
-          <w:rFonts w:ascii="FreeSans" w:hAnsi="FreeSans"/>
-          <w:i/>
-          <w:iCs/>
-          <w:sz w:val="24"/>
-          <w:szCs w:val="24"/>
-        </w:rPr>
-      </w:pPr>
     </w:p>
     <w:p>
       <w:pPr>

</xml_diff>